<commit_message>
update all files within Gatling
</commit_message>
<xml_diff>
--- a/doc/0926ANT-DevFile.docx
+++ b/doc/0926ANT-DevFile.docx
@@ -4,7 +4,7 @@
   <w:body>
     <w:p>
       <w:pPr>
-        <w:pStyle w:val="a4"/>
+        <w:pStyle w:val="Title"/>
         <w:rPr>
           <w:rFonts w:ascii="Times New Roman" w:eastAsia="宋体" w:hAnsi="Times New Roman"/>
         </w:rPr>
@@ -66,7 +66,7 @@
     </w:p>
     <w:p>
       <w:pPr>
-        <w:pStyle w:val="a4"/>
+        <w:pStyle w:val="Title"/>
         <w:rPr>
           <w:rFonts w:ascii="Times New Roman" w:eastAsia="宋体" w:hAnsi="Times New Roman"/>
         </w:rPr>
@@ -105,7 +105,7 @@
     <w:p/>
     <w:tbl>
       <w:tblPr>
-        <w:tblStyle w:val="a6"/>
+        <w:tblStyle w:val="TableGrid"/>
         <w:tblpPr w:leftFromText="180" w:rightFromText="180" w:vertAnchor="text" w:horzAnchor="margin" w:tblpYSpec="outside"/>
         <w:tblW w:w="0" w:type="auto"/>
         <w:tblLook w:val="04A0" w:firstRow="1" w:lastRow="0" w:firstColumn="1" w:lastColumn="0" w:noHBand="0" w:noVBand="1"/>
@@ -918,7 +918,7 @@
     </w:p>
     <w:p>
       <w:pPr>
-        <w:pStyle w:val="a7"/>
+        <w:pStyle w:val="ListParagraph"/>
         <w:numPr>
           <w:ilvl w:val="0"/>
           <w:numId w:val="1"/>
@@ -946,7 +946,7 @@
     </w:p>
     <w:p>
       <w:pPr>
-        <w:pStyle w:val="a7"/>
+        <w:pStyle w:val="ListParagraph"/>
         <w:numPr>
           <w:ilvl w:val="0"/>
           <w:numId w:val="1"/>
@@ -962,7 +962,7 @@
     </w:p>
     <w:p>
       <w:pPr>
-        <w:pStyle w:val="a7"/>
+        <w:pStyle w:val="ListParagraph"/>
         <w:numPr>
           <w:ilvl w:val="0"/>
           <w:numId w:val="1"/>
@@ -978,7 +978,7 @@
     </w:p>
     <w:p>
       <w:pPr>
-        <w:pStyle w:val="a7"/>
+        <w:pStyle w:val="ListParagraph"/>
         <w:numPr>
           <w:ilvl w:val="0"/>
           <w:numId w:val="1"/>
@@ -1126,7 +1126,7 @@
     </w:p>
     <w:p>
       <w:pPr>
-        <w:pStyle w:val="2"/>
+        <w:pStyle w:val="Heading2"/>
         <w:numPr>
           <w:ilvl w:val="0"/>
           <w:numId w:val="2"/>
@@ -1144,7 +1144,7 @@
     </w:p>
     <w:p>
       <w:pPr>
-        <w:pStyle w:val="3"/>
+        <w:pStyle w:val="Heading3"/>
         <w:numPr>
           <w:ilvl w:val="1"/>
           <w:numId w:val="2"/>
@@ -1182,7 +1182,7 @@
     </w:p>
     <w:p>
       <w:pPr>
-        <w:pStyle w:val="a8"/>
+        <w:pStyle w:val="NoSpacing"/>
         <w:ind w:firstLine="420"/>
         <w:rPr>
           <w:rFonts w:ascii="Times New Roman" w:eastAsia="宋体" w:hAnsi="Times New Roman"/>
@@ -1467,7 +1467,7 @@
             <v:path o:extrusionok="f" gradientshapeok="t" o:connecttype="rect"/>
             <o:lock v:ext="edit" aspectratio="t"/>
           </v:shapetype>
-          <v:shape id="_x0000_i1040" type="#_x0000_t75" alt="" style="width:281.55pt;height:199.1pt;mso-width-percent:0;mso-height-percent:0;mso-width-percent:0;mso-height-percent:0">
+          <v:shape id="_x0000_i1025" type="#_x0000_t75" alt="" style="width:281.5pt;height:199pt;mso-width-percent:0;mso-height-percent:0;mso-width-percent:0;mso-height-percent:0">
             <v:imagedata r:id="rId10" o:title=""/>
           </v:shape>
         </w:pict>
@@ -1554,7 +1554,7 @@
     </w:p>
     <w:tbl>
       <w:tblPr>
-        <w:tblStyle w:val="a6"/>
+        <w:tblStyle w:val="TableGrid"/>
         <w:tblW w:w="8296" w:type="dxa"/>
         <w:tblLayout w:type="fixed"/>
         <w:tblLook w:val="04A0" w:firstRow="1" w:lastRow="0" w:firstColumn="1" w:lastColumn="0" w:noHBand="0" w:noVBand="1"/>
@@ -1889,7 +1889,7 @@
     </w:p>
     <w:p>
       <w:pPr>
-        <w:pStyle w:val="2"/>
+        <w:pStyle w:val="Heading2"/>
         <w:numPr>
           <w:ilvl w:val="0"/>
           <w:numId w:val="2"/>
@@ -1907,7 +1907,7 @@
     </w:p>
     <w:p>
       <w:pPr>
-        <w:pStyle w:val="a7"/>
+        <w:pStyle w:val="ListParagraph"/>
         <w:keepNext/>
         <w:keepLines/>
         <w:numPr>
@@ -1929,7 +1929,7 @@
     </w:p>
     <w:p>
       <w:pPr>
-        <w:pStyle w:val="a7"/>
+        <w:pStyle w:val="ListParagraph"/>
         <w:keepNext/>
         <w:keepLines/>
         <w:numPr>
@@ -1951,7 +1951,7 @@
     </w:p>
     <w:p>
       <w:pPr>
-        <w:pStyle w:val="3"/>
+        <w:pStyle w:val="Heading3"/>
         <w:numPr>
           <w:ilvl w:val="1"/>
           <w:numId w:val="3"/>
@@ -1991,7 +1991,7 @@
           <w:noProof/>
         </w:rPr>
         <w:pict w14:anchorId="5F081B2F">
-          <v:shape id="_x0000_i1039" type="#_x0000_t75" alt="" style="width:261.7pt;height:164.35pt;mso-width-percent:0;mso-height-percent:0;mso-width-percent:0;mso-height-percent:0">
+          <v:shape id="_x0000_i1026" type="#_x0000_t75" alt="" style="width:262pt;height:164.5pt;mso-width-percent:0;mso-height-percent:0;mso-width-percent:0;mso-height-percent:0">
             <v:imagedata r:id="rId11" o:title=""/>
           </v:shape>
         </w:pict>
@@ -2104,7 +2104,7 @@
     </w:p>
     <w:p>
       <w:pPr>
-        <w:pStyle w:val="3"/>
+        <w:pStyle w:val="Heading3"/>
         <w:numPr>
           <w:ilvl w:val="1"/>
           <w:numId w:val="3"/>
@@ -2232,7 +2232,7 @@
     </w:p>
     <w:p>
       <w:pPr>
-        <w:pStyle w:val="3"/>
+        <w:pStyle w:val="Heading3"/>
         <w:numPr>
           <w:ilvl w:val="1"/>
           <w:numId w:val="3"/>
@@ -2260,7 +2260,7 @@
     <w:p/>
     <w:p>
       <w:pPr>
-        <w:pStyle w:val="2"/>
+        <w:pStyle w:val="Heading2"/>
         <w:numPr>
           <w:ilvl w:val="0"/>
           <w:numId w:val="2"/>
@@ -2496,7 +2496,7 @@
     </w:p>
     <w:p>
       <w:pPr>
-        <w:pStyle w:val="a7"/>
+        <w:pStyle w:val="ListParagraph"/>
         <w:keepNext/>
         <w:keepLines/>
         <w:numPr>
@@ -2517,7 +2517,7 @@
     </w:p>
     <w:p>
       <w:pPr>
-        <w:pStyle w:val="3"/>
+        <w:pStyle w:val="Heading3"/>
         <w:numPr>
           <w:ilvl w:val="1"/>
           <w:numId w:val="2"/>
@@ -2674,10 +2674,10 @@
           <w:noProof/>
         </w:rPr>
         <w:object w:dxaOrig="26770" w:dyaOrig="5950" w14:anchorId="33BF28A5">
-          <v:shape id="_x0000_i1038" type="#_x0000_t75" alt="" style="width:415.1pt;height:92.35pt;mso-width-percent:0;mso-height-percent:0;mso-width-percent:0;mso-height-percent:0" o:ole="">
+          <v:shape id="_x0000_i1027" type="#_x0000_t75" alt="" style="width:415pt;height:92pt;mso-width-percent:0;mso-height-percent:0;mso-width-percent:0;mso-height-percent:0" o:ole="">
             <v:imagedata r:id="rId12" o:title=""/>
           </v:shape>
-          <o:OLEObject Type="Embed" ProgID="Visio.Drawing.15" ShapeID="_x0000_i1038" DrawAspect="Content" ObjectID="_1599509091" r:id="rId13"/>
+          <o:OLEObject Type="Embed" ProgID="Visio.Drawing.15" ShapeID="_x0000_i1027" DrawAspect="Content" ObjectID="_1604122341" r:id="rId13"/>
         </w:object>
       </w:r>
     </w:p>
@@ -3384,7 +3384,7 @@
           <w:noProof/>
         </w:rPr>
         <w:pict w14:anchorId="23A098CE">
-          <v:shape id="_x0000_i1037" type="#_x0000_t75" alt="" style="width:414.6pt;height:105.25pt;mso-width-percent:0;mso-height-percent:0;mso-width-percent:0;mso-height-percent:0">
+          <v:shape id="_x0000_i1028" type="#_x0000_t75" alt="" style="width:414pt;height:105pt;mso-width-percent:0;mso-height-percent:0;mso-width-percent:0;mso-height-percent:0">
             <v:imagedata r:id="rId14" o:title=""/>
           </v:shape>
         </w:pict>
@@ -3971,10 +3971,10 @@
           <w:noProof/>
         </w:rPr>
         <w:object w:dxaOrig="27841" w:dyaOrig="6301" w14:anchorId="71627997">
-          <v:shape id="_x0000_i1036" type="#_x0000_t75" alt="" style="width:414.6pt;height:93.85pt;mso-width-percent:0;mso-height-percent:0;mso-width-percent:0;mso-height-percent:0" o:ole="">
+          <v:shape id="_x0000_i1029" type="#_x0000_t75" alt="" style="width:415pt;height:94pt;mso-width-percent:0;mso-height-percent:0;mso-width-percent:0;mso-height-percent:0" o:ole="">
             <v:imagedata r:id="rId15" o:title=""/>
           </v:shape>
-          <o:OLEObject Type="Embed" ProgID="Visio.Drawing.15" ShapeID="_x0000_i1036" DrawAspect="Content" ObjectID="_1599509092" r:id="rId16"/>
+          <o:OLEObject Type="Embed" ProgID="Visio.Drawing.15" ShapeID="_x0000_i1029" DrawAspect="Content" ObjectID="_1604122342" r:id="rId16"/>
         </w:object>
       </w:r>
     </w:p>
@@ -4006,7 +4006,7 @@
     </w:p>
     <w:p>
       <w:pPr>
-        <w:pStyle w:val="3"/>
+        <w:pStyle w:val="Heading3"/>
         <w:numPr>
           <w:ilvl w:val="1"/>
           <w:numId w:val="2"/>
@@ -4421,7 +4421,7 @@
           <w:noProof/>
         </w:rPr>
         <w:pict w14:anchorId="640D638B">
-          <v:shape id="_x0000_i1035" type="#_x0000_t75" alt="" style="width:415.6pt;height:191.65pt;mso-width-percent:0;mso-height-percent:0;mso-width-percent:0;mso-height-percent:0">
+          <v:shape id="_x0000_i1030" type="#_x0000_t75" alt="" style="width:415.5pt;height:192pt;mso-width-percent:0;mso-height-percent:0;mso-width-percent:0;mso-height-percent:0">
             <v:imagedata r:id="rId17" o:title=""/>
           </v:shape>
         </w:pict>
@@ -4464,7 +4464,7 @@
     </w:p>
     <w:p>
       <w:pPr>
-        <w:pStyle w:val="3"/>
+        <w:pStyle w:val="Heading3"/>
         <w:numPr>
           <w:ilvl w:val="1"/>
           <w:numId w:val="2"/>
@@ -4479,7 +4479,7 @@
     </w:p>
     <w:p>
       <w:pPr>
-        <w:pStyle w:val="a7"/>
+        <w:pStyle w:val="ListParagraph"/>
         <w:ind w:firstLineChars="0" w:firstLine="415"/>
       </w:pPr>
       <w:r>
@@ -4542,7 +4542,7 @@
     </w:p>
     <w:p>
       <w:pPr>
-        <w:pStyle w:val="a7"/>
+        <w:pStyle w:val="ListParagraph"/>
         <w:ind w:firstLineChars="0" w:firstLine="415"/>
       </w:pPr>
       <w:r>
@@ -4758,7 +4758,7 @@
     </w:p>
     <w:p>
       <w:pPr>
-        <w:pStyle w:val="a7"/>
+        <w:pStyle w:val="ListParagraph"/>
         <w:ind w:firstLineChars="0" w:firstLine="415"/>
       </w:pPr>
       <w:r>
@@ -4965,7 +4965,7 @@
     </w:p>
     <w:p>
       <w:pPr>
-        <w:pStyle w:val="a7"/>
+        <w:pStyle w:val="ListParagraph"/>
         <w:ind w:firstLineChars="0" w:firstLine="415"/>
       </w:pPr>
       <w:r>
@@ -5064,7 +5064,7 @@
     </w:p>
     <w:p>
       <w:pPr>
-        <w:pStyle w:val="a7"/>
+        <w:pStyle w:val="ListParagraph"/>
         <w:keepNext/>
         <w:keepLines/>
         <w:numPr>
@@ -5086,7 +5086,7 @@
     </w:p>
     <w:p>
       <w:pPr>
-        <w:pStyle w:val="a7"/>
+        <w:pStyle w:val="ListParagraph"/>
         <w:keepNext/>
         <w:keepLines/>
         <w:numPr>
@@ -5108,7 +5108,7 @@
     </w:p>
     <w:p>
       <w:pPr>
-        <w:pStyle w:val="a7"/>
+        <w:pStyle w:val="ListParagraph"/>
         <w:keepNext/>
         <w:keepLines/>
         <w:numPr>
@@ -5130,7 +5130,7 @@
     </w:p>
     <w:p>
       <w:pPr>
-        <w:pStyle w:val="a7"/>
+        <w:pStyle w:val="ListParagraph"/>
         <w:keepNext/>
         <w:keepLines/>
         <w:numPr>
@@ -5152,7 +5152,7 @@
     </w:p>
     <w:p>
       <w:pPr>
-        <w:pStyle w:val="a7"/>
+        <w:pStyle w:val="ListParagraph"/>
         <w:keepNext/>
         <w:keepLines/>
         <w:numPr>
@@ -5174,7 +5174,7 @@
     </w:p>
     <w:p>
       <w:pPr>
-        <w:pStyle w:val="a7"/>
+        <w:pStyle w:val="ListParagraph"/>
         <w:keepNext/>
         <w:keepLines/>
         <w:numPr>
@@ -5196,7 +5196,7 @@
     </w:p>
     <w:p>
       <w:pPr>
-        <w:pStyle w:val="4"/>
+        <w:pStyle w:val="Heading4"/>
         <w:numPr>
           <w:ilvl w:val="2"/>
           <w:numId w:val="5"/>
@@ -6347,7 +6347,7 @@
           <w:noProof/>
         </w:rPr>
         <w:pict w14:anchorId="70B0A688">
-          <v:shape id="_x0000_i1034" type="#_x0000_t75" alt="" style="width:230.4pt;height:230.9pt;mso-width-percent:0;mso-height-percent:0;mso-width-percent:0;mso-height-percent:0">
+          <v:shape id="_x0000_i1031" type="#_x0000_t75" alt="" style="width:230.5pt;height:231pt;mso-width-percent:0;mso-height-percent:0;mso-width-percent:0;mso-height-percent:0">
             <v:imagedata r:id="rId18" o:title=""/>
           </v:shape>
         </w:pict>
@@ -6527,7 +6527,7 @@
     </w:p>
     <w:p>
       <w:pPr>
-        <w:pStyle w:val="4"/>
+        <w:pStyle w:val="Heading4"/>
         <w:numPr>
           <w:ilvl w:val="2"/>
           <w:numId w:val="5"/>
@@ -7424,7 +7424,7 @@
           <w:noProof/>
         </w:rPr>
         <w:pict w14:anchorId="43F1A3D8">
-          <v:shape id="_x0000_i1033" type="#_x0000_t75" alt="" style="width:314.8pt;height:452.35pt;mso-width-percent:0;mso-height-percent:0;mso-width-percent:0;mso-height-percent:0">
+          <v:shape id="_x0000_i1032" type="#_x0000_t75" alt="" style="width:315pt;height:452.5pt;mso-width-percent:0;mso-height-percent:0;mso-width-percent:0;mso-height-percent:0">
             <v:imagedata r:id="rId19" o:title=""/>
           </v:shape>
         </w:pict>
@@ -7711,7 +7711,7 @@
     </w:p>
     <w:p>
       <w:pPr>
-        <w:pStyle w:val="4"/>
+        <w:pStyle w:val="Heading4"/>
         <w:numPr>
           <w:ilvl w:val="2"/>
           <w:numId w:val="5"/>
@@ -8271,7 +8271,7 @@
           <w:noProof/>
         </w:rPr>
         <w:pict w14:anchorId="282779CD">
-          <v:shape id="_x0000_i1032" type="#_x0000_t75" alt="" style="width:268.65pt;height:285.5pt;mso-width-percent:0;mso-height-percent:0;mso-width-percent:0;mso-height-percent:0">
+          <v:shape id="_x0000_i1033" type="#_x0000_t75" alt="" style="width:268.5pt;height:285.5pt;mso-width-percent:0;mso-height-percent:0;mso-width-percent:0;mso-height-percent:0">
             <v:imagedata r:id="rId20" o:title=""/>
           </v:shape>
         </w:pict>
@@ -8664,7 +8664,7 @@
     </w:p>
     <w:p>
       <w:pPr>
-        <w:pStyle w:val="2"/>
+        <w:pStyle w:val="Heading2"/>
         <w:numPr>
           <w:ilvl w:val="0"/>
           <w:numId w:val="2"/>
@@ -8727,7 +8727,7 @@
     </w:p>
     <w:p>
       <w:pPr>
-        <w:pStyle w:val="3"/>
+        <w:pStyle w:val="Heading3"/>
         <w:numPr>
           <w:ilvl w:val="1"/>
           <w:numId w:val="2"/>
@@ -8985,7 +8985,7 @@
     </w:p>
     <w:p>
       <w:pPr>
-        <w:pStyle w:val="a7"/>
+        <w:pStyle w:val="ListParagraph"/>
         <w:keepNext/>
         <w:keepLines/>
         <w:numPr>
@@ -9007,7 +9007,7 @@
     </w:p>
     <w:p>
       <w:pPr>
-        <w:pStyle w:val="a7"/>
+        <w:pStyle w:val="ListParagraph"/>
         <w:keepNext/>
         <w:keepLines/>
         <w:numPr>
@@ -9234,7 +9234,7 @@
     </w:p>
     <w:p>
       <w:pPr>
-        <w:pStyle w:val="a7"/>
+        <w:pStyle w:val="ListParagraph"/>
         <w:numPr>
           <w:ilvl w:val="0"/>
           <w:numId w:val="12"/>
@@ -9340,7 +9340,7 @@
     </w:p>
     <w:p>
       <w:pPr>
-        <w:pStyle w:val="a7"/>
+        <w:pStyle w:val="ListParagraph"/>
         <w:numPr>
           <w:ilvl w:val="0"/>
           <w:numId w:val="12"/>
@@ -9473,7 +9473,7 @@
     </w:p>
     <w:p>
       <w:pPr>
-        <w:pStyle w:val="a7"/>
+        <w:pStyle w:val="ListParagraph"/>
         <w:numPr>
           <w:ilvl w:val="0"/>
           <w:numId w:val="12"/>
@@ -9879,7 +9879,7 @@
     </w:p>
     <w:p>
       <w:pPr>
-        <w:pStyle w:val="3"/>
+        <w:pStyle w:val="Heading3"/>
         <w:numPr>
           <w:ilvl w:val="1"/>
           <w:numId w:val="2"/>
@@ -9930,7 +9930,7 @@
     </w:p>
     <w:p>
       <w:pPr>
-        <w:pStyle w:val="a7"/>
+        <w:pStyle w:val="ListParagraph"/>
         <w:numPr>
           <w:ilvl w:val="0"/>
           <w:numId w:val="6"/>
@@ -9948,7 +9948,7 @@
     </w:p>
     <w:p>
       <w:pPr>
-        <w:pStyle w:val="a7"/>
+        <w:pStyle w:val="ListParagraph"/>
         <w:numPr>
           <w:ilvl w:val="0"/>
           <w:numId w:val="6"/>
@@ -9966,7 +9966,7 @@
     </w:p>
     <w:p>
       <w:pPr>
-        <w:pStyle w:val="a7"/>
+        <w:pStyle w:val="ListParagraph"/>
         <w:numPr>
           <w:ilvl w:val="0"/>
           <w:numId w:val="6"/>
@@ -9984,7 +9984,7 @@
     </w:p>
     <w:p>
       <w:pPr>
-        <w:pStyle w:val="a7"/>
+        <w:pStyle w:val="ListParagraph"/>
         <w:numPr>
           <w:ilvl w:val="0"/>
           <w:numId w:val="6"/>
@@ -10002,7 +10002,7 @@
     </w:p>
     <w:p>
       <w:pPr>
-        <w:pStyle w:val="3"/>
+        <w:pStyle w:val="Heading3"/>
         <w:numPr>
           <w:ilvl w:val="1"/>
           <w:numId w:val="2"/>
@@ -10553,7 +10553,7 @@
     </w:p>
     <w:p>
       <w:pPr>
-        <w:pStyle w:val="a7"/>
+        <w:pStyle w:val="ListParagraph"/>
         <w:keepNext/>
         <w:keepLines/>
         <w:numPr>
@@ -10575,7 +10575,7 @@
     </w:p>
     <w:p>
       <w:pPr>
-        <w:pStyle w:val="a7"/>
+        <w:pStyle w:val="ListParagraph"/>
         <w:keepNext/>
         <w:keepLines/>
         <w:numPr>
@@ -10597,7 +10597,7 @@
     </w:p>
     <w:p>
       <w:pPr>
-        <w:pStyle w:val="4"/>
+        <w:pStyle w:val="Heading4"/>
         <w:numPr>
           <w:ilvl w:val="2"/>
           <w:numId w:val="5"/>
@@ -14024,7 +14024,7 @@
     </w:p>
     <w:p>
       <w:pPr>
-        <w:pStyle w:val="4"/>
+        <w:pStyle w:val="Heading4"/>
         <w:numPr>
           <w:ilvl w:val="2"/>
           <w:numId w:val="5"/>
@@ -14187,7 +14187,7 @@
     </w:p>
     <w:p>
       <w:pPr>
-        <w:pStyle w:val="4"/>
+        <w:pStyle w:val="Heading4"/>
         <w:numPr>
           <w:ilvl w:val="2"/>
           <w:numId w:val="5"/>
@@ -14644,46 +14644,14 @@
         </w:rPr>
         <w:t>模块每隔固定</w:t>
       </w:r>
-      <w:del w:id="0" w:author="Yang Xiangrui" w:date="2018-09-20T09:03:00Z">
-        <w:r>
-          <w:rPr>
-            <w:rFonts w:hint="eastAsia"/>
-          </w:rPr>
-          <w:delText>时间</w:delText>
-        </w:r>
-        <w:r>
-          <w:rPr>
-            <w:rFonts w:hint="eastAsia"/>
-          </w:rPr>
-          <w:delText>t</w:delText>
-        </w:r>
-        <w:r>
-          <w:rPr>
-            <w:rFonts w:hint="eastAsia"/>
-          </w:rPr>
-          <w:delText>（称为间隔时间，</w:delText>
-        </w:r>
-        <w:r>
-          <w:rPr>
-            <w:rFonts w:hint="eastAsia"/>
-          </w:rPr>
-          <w:delText>block time</w:delText>
-        </w:r>
-        <w:r>
-          <w:rPr>
-            <w:rFonts w:hint="eastAsia"/>
-          </w:rPr>
-          <w:delText>）</w:delText>
-        </w:r>
-      </w:del>
-      <w:ins w:id="1" w:author="Yang Xiangrui" w:date="2018-09-20T09:03:00Z">
-        <w:r>
-          <w:rPr>
-            <w:rFonts w:hint="eastAsia"/>
-          </w:rPr>
-          <w:t>报文数</w:t>
-        </w:r>
-      </w:ins>
+      <w:proofErr w:type="gramStart"/>
+      <w:r>
+        <w:rPr>
+          <w:rFonts w:hint="eastAsia"/>
+        </w:rPr>
+        <w:t>报文数</w:t>
+      </w:r>
+      <w:proofErr w:type="gramEnd"/>
       <w:r>
         <w:rPr>
           <w:rFonts w:hint="eastAsia"/>
@@ -14705,84 +14673,50 @@
         </w:rPr>
         <w:t>中带有时间戳的时延测量报文。该功能需要在支持丢包率测量的基础上，增加一个寄存器用于</w:t>
       </w:r>
-      <w:del w:id="2" w:author="Yang Xiangrui" w:date="2018-09-20T09:03:00Z">
-        <w:r>
-          <w:rPr>
-            <w:rFonts w:hint="eastAsia"/>
-          </w:rPr>
-          <w:delText>存储时间</w:delText>
-        </w:r>
-        <w:r>
-          <w:rPr>
-            <w:rFonts w:hint="eastAsia"/>
-          </w:rPr>
-          <w:delText>t</w:delText>
-        </w:r>
-      </w:del>
-      <w:ins w:id="3" w:author="Yang Xiangrui" w:date="2018-09-20T09:03:00Z">
-        <w:r>
-          <w:rPr>
-            <w:rFonts w:hint="eastAsia"/>
-          </w:rPr>
-          <w:t>需间隔的报文数</w:t>
-        </w:r>
-      </w:ins>
+      <w:r>
+        <w:rPr>
+          <w:rFonts w:hint="eastAsia"/>
+        </w:rPr>
+        <w:t>需间隔的报文数</w:t>
+      </w:r>
       <w:r>
         <w:rPr>
           <w:rFonts w:hint="eastAsia"/>
         </w:rPr>
         <w:t>，一个计数器用于比对当前</w:t>
       </w:r>
-      <w:del w:id="4" w:author="Yang Xiangrui" w:date="2018-09-20T09:03:00Z">
-        <w:r>
-          <w:rPr>
-            <w:rFonts w:hint="eastAsia"/>
-          </w:rPr>
-          <w:delText>时间是否达到时间</w:delText>
-        </w:r>
-        <w:r>
-          <w:rPr>
-            <w:rFonts w:hint="eastAsia"/>
-          </w:rPr>
-          <w:delText>t</w:delText>
-        </w:r>
-      </w:del>
-      <w:ins w:id="5" w:author="Yang Xiangrui" w:date="2018-09-20T09:03:00Z">
-        <w:r>
-          <w:rPr>
-            <w:rFonts w:hint="eastAsia"/>
-          </w:rPr>
-          <w:t>间隔报文数是否</w:t>
-        </w:r>
-      </w:ins>
-      <w:ins w:id="6" w:author="Yang Xiangrui" w:date="2018-09-20T09:04:00Z">
-        <w:r>
-          <w:rPr>
-            <w:rFonts w:hint="eastAsia"/>
-          </w:rPr>
-          <w:t>达到</w:t>
-        </w:r>
-        <w:r>
-          <w:rPr>
-            <w:rFonts w:hint="eastAsia"/>
-          </w:rPr>
-          <w:t>n</w:t>
-        </w:r>
-      </w:ins>
+      <w:r>
+        <w:rPr>
+          <w:rFonts w:hint="eastAsia"/>
+        </w:rPr>
+        <w:t>间隔</w:t>
+      </w:r>
+      <w:proofErr w:type="gramStart"/>
+      <w:r>
+        <w:rPr>
+          <w:rFonts w:hint="eastAsia"/>
+        </w:rPr>
+        <w:t>报文数</w:t>
+      </w:r>
+      <w:proofErr w:type="gramEnd"/>
+      <w:r>
+        <w:rPr>
+          <w:rFonts w:hint="eastAsia"/>
+        </w:rPr>
+        <w:t>是否达到</w:t>
+      </w:r>
+      <w:r>
+        <w:rPr>
+          <w:rFonts w:hint="eastAsia"/>
+        </w:rPr>
+        <w:t>n</w:t>
+      </w:r>
       <w:r>
         <w:rPr>
           <w:rFonts w:hint="eastAsia"/>
         </w:rPr>
         <w:t>。同时，</w:t>
       </w:r>
-      <w:del w:id="7" w:author="Yang Xiangrui" w:date="2018-09-20T09:04:00Z">
-        <w:r>
-          <w:rPr>
-            <w:rFonts w:hint="eastAsia"/>
-          </w:rPr>
-          <w:delText>。</w:delText>
-        </w:r>
-      </w:del>
       <w:r>
         <w:rPr>
           <w:rFonts w:hint="eastAsia"/>
@@ -14864,17 +14798,11 @@
         </w:rPr>
         <w:t>报文，</w:t>
       </w:r>
-      <w:r>
-        <w:rPr>
-          <w:rFonts w:hint="eastAsia"/>
-        </w:rPr>
-        <w:t>GAC</w:t>
-      </w:r>
-      <w:ins w:id="8" w:author="Yang Xiangrui" w:date="2018-09-20T09:04:00Z">
-        <w:r>
-          <w:t>SCM</w:t>
-        </w:r>
-      </w:ins>
+      <w:bookmarkStart w:id="0" w:name="_GoBack"/>
+      <w:bookmarkEnd w:id="0"/>
+      <w:r>
+        <w:t>SCM</w:t>
+      </w:r>
       <w:r>
         <w:rPr>
           <w:rFonts w:hint="eastAsia"/>
@@ -16173,7 +16101,7 @@
     </w:p>
     <w:p>
       <w:pPr>
-        <w:pStyle w:val="4"/>
+        <w:pStyle w:val="Heading4"/>
         <w:numPr>
           <w:ilvl w:val="2"/>
           <w:numId w:val="5"/>
@@ -16514,7 +16442,7 @@
     </w:p>
     <w:p>
       <w:pPr>
-        <w:pStyle w:val="3"/>
+        <w:pStyle w:val="Heading3"/>
         <w:numPr>
           <w:ilvl w:val="1"/>
           <w:numId w:val="2"/>
@@ -16707,7 +16635,7 @@
     </w:p>
     <w:p>
       <w:pPr>
-        <w:pStyle w:val="a7"/>
+        <w:pStyle w:val="ListParagraph"/>
         <w:keepNext/>
         <w:keepLines/>
         <w:numPr>
@@ -16729,7 +16657,7 @@
     </w:p>
     <w:p>
       <w:pPr>
-        <w:pStyle w:val="a7"/>
+        <w:pStyle w:val="ListParagraph"/>
         <w:keepNext/>
         <w:keepLines/>
         <w:numPr>
@@ -16751,7 +16679,7 @@
     </w:p>
     <w:p>
       <w:pPr>
-        <w:pStyle w:val="a7"/>
+        <w:pStyle w:val="ListParagraph"/>
         <w:keepNext/>
         <w:keepLines/>
         <w:numPr>
@@ -16773,7 +16701,7 @@
     </w:p>
     <w:p>
       <w:pPr>
-        <w:pStyle w:val="a7"/>
+        <w:pStyle w:val="ListParagraph"/>
         <w:keepNext/>
         <w:keepLines/>
         <w:numPr>
@@ -16795,7 +16723,7 @@
     </w:p>
     <w:p>
       <w:pPr>
-        <w:pStyle w:val="a7"/>
+        <w:pStyle w:val="ListParagraph"/>
         <w:keepNext/>
         <w:keepLines/>
         <w:numPr>
@@ -16817,7 +16745,7 @@
     </w:p>
     <w:p>
       <w:pPr>
-        <w:pStyle w:val="4"/>
+        <w:pStyle w:val="Heading4"/>
         <w:numPr>
           <w:ilvl w:val="2"/>
           <w:numId w:val="6"/>
@@ -17186,10 +17114,10 @@
           <w:noProof/>
         </w:rPr>
         <w:object w:dxaOrig="18891" w:dyaOrig="4281" w14:anchorId="0D786945">
-          <v:shape id="_x0000_i1031" type="#_x0000_t75" alt="" style="width:410.15pt;height:102.8pt;mso-width-percent:0;mso-height-percent:0;mso-width-percent:0;mso-height-percent:0" o:ole="">
+          <v:shape id="_x0000_i1034" type="#_x0000_t75" alt="" style="width:410pt;height:102.5pt;mso-width-percent:0;mso-height-percent:0;mso-width-percent:0;mso-height-percent:0" o:ole="">
             <v:imagedata r:id="rId21" o:title=""/>
           </v:shape>
-          <o:OLEObject Type="Embed" ProgID="Visio.Drawing.15" ShapeID="_x0000_i1031" DrawAspect="Content" ObjectID="_1599509093" r:id="rId22"/>
+          <o:OLEObject Type="Embed" ProgID="Visio.Drawing.15" ShapeID="_x0000_i1034" DrawAspect="Content" ObjectID="_1604122343" r:id="rId22"/>
         </w:object>
       </w:r>
     </w:p>
@@ -17234,7 +17162,7 @@
     </w:p>
     <w:p>
       <w:pPr>
-        <w:pStyle w:val="4"/>
+        <w:pStyle w:val="Heading4"/>
         <w:numPr>
           <w:ilvl w:val="2"/>
           <w:numId w:val="6"/>
@@ -17455,7 +17383,7 @@
     </w:p>
     <w:tbl>
       <w:tblPr>
-        <w:tblStyle w:val="a6"/>
+        <w:tblStyle w:val="TableGrid"/>
         <w:tblW w:w="7867" w:type="dxa"/>
         <w:jc w:val="center"/>
         <w:tblLayout w:type="fixed"/>
@@ -18898,7 +18826,7 @@
     </w:p>
     <w:tbl>
       <w:tblPr>
-        <w:tblStyle w:val="a6"/>
+        <w:tblStyle w:val="TableGrid"/>
         <w:tblW w:w="7867" w:type="dxa"/>
         <w:jc w:val="center"/>
         <w:tblLayout w:type="fixed"/>
@@ -20562,7 +20490,7 @@
     </w:p>
     <w:tbl>
       <w:tblPr>
-        <w:tblStyle w:val="a6"/>
+        <w:tblStyle w:val="TableGrid"/>
         <w:tblW w:w="7867" w:type="dxa"/>
         <w:jc w:val="center"/>
         <w:tblLayout w:type="fixed"/>
@@ -22193,7 +22121,7 @@
     <w:p/>
     <w:p>
       <w:pPr>
-        <w:pStyle w:val="4"/>
+        <w:pStyle w:val="Heading4"/>
         <w:numPr>
           <w:ilvl w:val="2"/>
           <w:numId w:val="6"/>
@@ -22386,10 +22314,10 @@
           <w:noProof/>
         </w:rPr>
         <w:object w:dxaOrig="19841" w:dyaOrig="8011" w14:anchorId="5F6B2D98">
-          <v:shape id="_x0000_i1030" type="#_x0000_t75" alt="" style="width:414.6pt;height:167.85pt;mso-width-percent:0;mso-height-percent:0;mso-width-percent:0;mso-height-percent:0" o:ole="">
+          <v:shape id="_x0000_i1035" type="#_x0000_t75" alt="" style="width:414.5pt;height:168pt;mso-width-percent:0;mso-height-percent:0;mso-width-percent:0;mso-height-percent:0" o:ole="">
             <v:imagedata r:id="rId23" o:title=""/>
           </v:shape>
-          <o:OLEObject Type="Embed" ProgID="Visio.Drawing.15" ShapeID="_x0000_i1030" DrawAspect="Content" ObjectID="_1599509094" r:id="rId24"/>
+          <o:OLEObject Type="Embed" ProgID="Visio.Drawing.15" ShapeID="_x0000_i1035" DrawAspect="Content" ObjectID="_1604122344" r:id="rId24"/>
         </w:object>
       </w:r>
     </w:p>
@@ -22900,10 +22828,10 @@
           <w:noProof/>
         </w:rPr>
         <w:object w:dxaOrig="12851" w:dyaOrig="5431" w14:anchorId="2DC0FC88">
-          <v:shape id="_x0000_i1029" type="#_x0000_t75" alt="" style="width:413.15pt;height:174.8pt;mso-width-percent:0;mso-height-percent:0;mso-width-percent:0;mso-height-percent:0" o:ole="">
+          <v:shape id="_x0000_i1036" type="#_x0000_t75" alt="" style="width:413pt;height:175pt;mso-width-percent:0;mso-height-percent:0;mso-width-percent:0;mso-height-percent:0" o:ole="">
             <v:imagedata r:id="rId25" o:title=""/>
           </v:shape>
-          <o:OLEObject Type="Embed" ProgID="Visio.Drawing.15" ShapeID="_x0000_i1029" DrawAspect="Content" ObjectID="_1599509095" r:id="rId26"/>
+          <o:OLEObject Type="Embed" ProgID="Visio.Drawing.15" ShapeID="_x0000_i1036" DrawAspect="Content" ObjectID="_1604122345" r:id="rId26"/>
         </w:object>
       </w:r>
     </w:p>
@@ -23615,10 +23543,10 @@
           <w:noProof/>
         </w:rPr>
         <w:object w:dxaOrig="14770" w:dyaOrig="8631" w14:anchorId="17B822A5">
-          <v:shape id="_x0000_i1028" type="#_x0000_t75" alt="" style="width:415.1pt;height:242.3pt;mso-width-percent:0;mso-height-percent:0;mso-width-percent:0;mso-height-percent:0" o:ole="">
+          <v:shape id="_x0000_i1037" type="#_x0000_t75" alt="" style="width:415pt;height:242pt;mso-width-percent:0;mso-height-percent:0;mso-width-percent:0;mso-height-percent:0" o:ole="">
             <v:imagedata r:id="rId27" o:title=""/>
           </v:shape>
-          <o:OLEObject Type="Embed" ProgID="Visio.Drawing.15" ShapeID="_x0000_i1028" DrawAspect="Content" ObjectID="_1599509096" r:id="rId28"/>
+          <o:OLEObject Type="Embed" ProgID="Visio.Drawing.15" ShapeID="_x0000_i1037" DrawAspect="Content" ObjectID="_1604122346" r:id="rId28"/>
         </w:object>
       </w:r>
     </w:p>
@@ -24276,7 +24204,7 @@
     <w:p/>
     <w:p>
       <w:pPr>
-        <w:pStyle w:val="4"/>
+        <w:pStyle w:val="Heading4"/>
         <w:numPr>
           <w:ilvl w:val="2"/>
           <w:numId w:val="6"/>
@@ -24497,7 +24425,7 @@
     </w:p>
     <w:tbl>
       <w:tblPr>
-        <w:tblStyle w:val="a6"/>
+        <w:tblStyle w:val="TableGrid"/>
         <w:tblW w:w="8784" w:type="dxa"/>
         <w:tblLayout w:type="fixed"/>
         <w:tblLook w:val="04A0" w:firstRow="1" w:lastRow="0" w:firstColumn="1" w:lastColumn="0" w:noHBand="0" w:noVBand="1"/>
@@ -26243,7 +26171,7 @@
     <w:p/>
     <w:p>
       <w:pPr>
-        <w:pStyle w:val="a7"/>
+        <w:pStyle w:val="ListParagraph"/>
         <w:keepNext/>
         <w:keepLines/>
         <w:numPr>
@@ -26265,7 +26193,7 @@
     </w:p>
     <w:p>
       <w:pPr>
-        <w:pStyle w:val="a7"/>
+        <w:pStyle w:val="ListParagraph"/>
         <w:keepNext/>
         <w:keepLines/>
         <w:numPr>
@@ -26287,7 +26215,7 @@
     </w:p>
     <w:p>
       <w:pPr>
-        <w:pStyle w:val="3"/>
+        <w:pStyle w:val="Heading3"/>
         <w:numPr>
           <w:ilvl w:val="1"/>
           <w:numId w:val="2"/>
@@ -26449,7 +26377,7 @@
     </w:p>
     <w:p>
       <w:pPr>
-        <w:pStyle w:val="4"/>
+        <w:pStyle w:val="Heading4"/>
         <w:numPr>
           <w:ilvl w:val="2"/>
           <w:numId w:val="13"/>
@@ -26465,7 +26393,7 @@
     </w:p>
     <w:p>
       <w:pPr>
-        <w:pStyle w:val="5"/>
+        <w:pStyle w:val="Heading5"/>
         <w:rPr>
           <w:sz w:val="24"/>
         </w:rPr>
@@ -26522,7 +26450,7 @@
     </w:p>
     <w:p>
       <w:pPr>
-        <w:pStyle w:val="5"/>
+        <w:pStyle w:val="Heading5"/>
         <w:rPr>
           <w:sz w:val="24"/>
         </w:rPr>
@@ -26660,7 +26588,7 @@
     </w:p>
     <w:p>
       <w:pPr>
-        <w:pStyle w:val="4"/>
+        <w:pStyle w:val="Heading4"/>
         <w:numPr>
           <w:ilvl w:val="2"/>
           <w:numId w:val="13"/>
@@ -26685,7 +26613,7 @@
     </w:p>
     <w:p>
       <w:pPr>
-        <w:pStyle w:val="5"/>
+        <w:pStyle w:val="Heading5"/>
         <w:rPr>
           <w:sz w:val="24"/>
         </w:rPr>
@@ -26713,7 +26641,7 @@
     </w:p>
     <w:p>
       <w:pPr>
-        <w:pStyle w:val="a0"/>
+        <w:pStyle w:val="BodyText"/>
         <w:ind w:firstLine="420"/>
         <w:rPr>
           <w:sz w:val="21"/>
@@ -26811,16 +26739,16 @@
           <w:noProof/>
         </w:rPr>
         <w:object w:dxaOrig="18975" w:dyaOrig="4425" w14:anchorId="33572DBA">
-          <v:shape id="_x0000_i1027" type="#_x0000_t75" alt="" style="width:414.6pt;height:96.85pt;mso-width-percent:0;mso-height-percent:0;mso-width-percent:0;mso-height-percent:0" o:ole="">
+          <v:shape id="_x0000_i1038" type="#_x0000_t75" alt="" style="width:414.5pt;height:97pt;mso-width-percent:0;mso-height-percent:0;mso-width-percent:0;mso-height-percent:0" o:ole="">
             <v:imagedata r:id="rId29" o:title=""/>
           </v:shape>
-          <o:OLEObject Type="Embed" ProgID="Visio.Drawing.15" ShapeID="_x0000_i1027" DrawAspect="Content" ObjectID="_1599509097" r:id="rId30"/>
+          <o:OLEObject Type="Embed" ProgID="Visio.Drawing.15" ShapeID="_x0000_i1038" DrawAspect="Content" ObjectID="_1604122347" r:id="rId30"/>
         </w:object>
       </w:r>
     </w:p>
     <w:p>
       <w:pPr>
-        <w:pStyle w:val="a0"/>
+        <w:pStyle w:val="BodyText"/>
         <w:ind w:firstLineChars="0" w:firstLine="0"/>
         <w:jc w:val="center"/>
         <w:rPr>
@@ -26918,7 +26846,7 @@
     </w:p>
     <w:p>
       <w:pPr>
-        <w:pStyle w:val="a0"/>
+        <w:pStyle w:val="BodyText"/>
         <w:ind w:firstLine="420"/>
         <w:rPr>
           <w:sz w:val="21"/>
@@ -26951,7 +26879,7 @@
     </w:p>
     <w:p>
       <w:pPr>
-        <w:pStyle w:val="a0"/>
+        <w:pStyle w:val="BodyText"/>
         <w:ind w:firstLineChars="0" w:firstLine="0"/>
         <w:jc w:val="center"/>
         <w:rPr>
@@ -26990,7 +26918,7 @@
     </w:p>
     <w:tbl>
       <w:tblPr>
-        <w:tblStyle w:val="a6"/>
+        <w:tblStyle w:val="TableGrid"/>
         <w:tblW w:w="0" w:type="auto"/>
         <w:tblLook w:val="04A0" w:firstRow="1" w:lastRow="0" w:firstColumn="1" w:lastColumn="0" w:noHBand="0" w:noVBand="1"/>
       </w:tblPr>
@@ -27008,7 +26936,7 @@
           </w:tcPr>
           <w:p>
             <w:pPr>
-              <w:pStyle w:val="a0"/>
+              <w:pStyle w:val="BodyText"/>
               <w:ind w:firstLineChars="0" w:firstLine="0"/>
               <w:jc w:val="center"/>
               <w:rPr>
@@ -27033,7 +26961,7 @@
           </w:tcPr>
           <w:p>
             <w:pPr>
-              <w:pStyle w:val="a0"/>
+              <w:pStyle w:val="BodyText"/>
               <w:ind w:firstLineChars="0" w:firstLine="0"/>
               <w:jc w:val="center"/>
               <w:rPr>
@@ -27058,7 +26986,7 @@
           </w:tcPr>
           <w:p>
             <w:pPr>
-              <w:pStyle w:val="a0"/>
+              <w:pStyle w:val="BodyText"/>
               <w:ind w:firstLineChars="0" w:firstLine="0"/>
               <w:jc w:val="center"/>
               <w:rPr>
@@ -27083,7 +27011,7 @@
           </w:tcPr>
           <w:p>
             <w:pPr>
-              <w:pStyle w:val="a0"/>
+              <w:pStyle w:val="BodyText"/>
               <w:ind w:firstLineChars="0" w:firstLine="0"/>
               <w:jc w:val="center"/>
               <w:rPr>
@@ -27109,7 +27037,7 @@
           </w:tcPr>
           <w:p>
             <w:pPr>
-              <w:pStyle w:val="a0"/>
+              <w:pStyle w:val="BodyText"/>
               <w:ind w:firstLineChars="0" w:firstLine="0"/>
               <w:jc w:val="center"/>
               <w:rPr>
@@ -27148,7 +27076,7 @@
           </w:tcPr>
           <w:p>
             <w:pPr>
-              <w:pStyle w:val="a0"/>
+              <w:pStyle w:val="BodyText"/>
               <w:ind w:firstLineChars="0" w:firstLine="0"/>
               <w:jc w:val="center"/>
               <w:rPr>
@@ -27179,7 +27107,7 @@
           </w:tcPr>
           <w:p>
             <w:pPr>
-              <w:pStyle w:val="a0"/>
+              <w:pStyle w:val="BodyText"/>
               <w:ind w:firstLineChars="0" w:firstLine="0"/>
               <w:jc w:val="center"/>
               <w:rPr>
@@ -27210,7 +27138,7 @@
           </w:tcPr>
           <w:p>
             <w:pPr>
-              <w:pStyle w:val="a0"/>
+              <w:pStyle w:val="BodyText"/>
               <w:ind w:firstLineChars="0" w:firstLine="0"/>
               <w:jc w:val="center"/>
               <w:rPr>
@@ -27252,7 +27180,7 @@
           </w:tcPr>
           <w:p>
             <w:pPr>
-              <w:pStyle w:val="a0"/>
+              <w:pStyle w:val="BodyText"/>
               <w:ind w:firstLineChars="0" w:firstLine="0"/>
               <w:jc w:val="center"/>
               <w:rPr>
@@ -27290,7 +27218,7 @@
           </w:tcPr>
           <w:p>
             <w:pPr>
-              <w:pStyle w:val="a0"/>
+              <w:pStyle w:val="BodyText"/>
               <w:ind w:firstLineChars="0" w:firstLine="0"/>
               <w:jc w:val="center"/>
               <w:rPr>
@@ -27321,7 +27249,7 @@
           </w:tcPr>
           <w:p>
             <w:pPr>
-              <w:pStyle w:val="a0"/>
+              <w:pStyle w:val="BodyText"/>
               <w:ind w:firstLineChars="0" w:firstLine="0"/>
               <w:jc w:val="center"/>
               <w:rPr>
@@ -27352,7 +27280,7 @@
           </w:tcPr>
           <w:p>
             <w:pPr>
-              <w:pStyle w:val="a0"/>
+              <w:pStyle w:val="BodyText"/>
               <w:ind w:firstLineChars="0" w:firstLine="0"/>
               <w:jc w:val="center"/>
               <w:rPr>
@@ -27378,7 +27306,7 @@
           </w:tcPr>
           <w:p>
             <w:pPr>
-              <w:pStyle w:val="a0"/>
+              <w:pStyle w:val="BodyText"/>
               <w:ind w:firstLineChars="0" w:firstLine="0"/>
               <w:jc w:val="center"/>
               <w:rPr>
@@ -27416,7 +27344,7 @@
           </w:tcPr>
           <w:p>
             <w:pPr>
-              <w:pStyle w:val="a0"/>
+              <w:pStyle w:val="BodyText"/>
               <w:ind w:firstLineChars="0" w:firstLine="0"/>
               <w:jc w:val="center"/>
               <w:rPr>
@@ -27447,7 +27375,7 @@
           </w:tcPr>
           <w:p>
             <w:pPr>
-              <w:pStyle w:val="a0"/>
+              <w:pStyle w:val="BodyText"/>
               <w:ind w:firstLineChars="0" w:firstLine="0"/>
               <w:jc w:val="center"/>
               <w:rPr>
@@ -27478,7 +27406,7 @@
           </w:tcPr>
           <w:p>
             <w:pPr>
-              <w:pStyle w:val="a0"/>
+              <w:pStyle w:val="BodyText"/>
               <w:ind w:firstLineChars="0" w:firstLine="0"/>
               <w:jc w:val="center"/>
               <w:rPr>
@@ -27500,7 +27428,7 @@
     </w:tbl>
     <w:p>
       <w:pPr>
-        <w:pStyle w:val="a0"/>
+        <w:pStyle w:val="BodyText"/>
         <w:ind w:firstLine="420"/>
         <w:rPr>
           <w:sz w:val="21"/>
@@ -27716,7 +27644,7 @@
     </w:p>
     <w:p>
       <w:pPr>
-        <w:pStyle w:val="a0"/>
+        <w:pStyle w:val="BodyText"/>
         <w:ind w:firstLine="420"/>
         <w:rPr>
           <w:sz w:val="21"/>
@@ -27803,7 +27731,7 @@
     </w:p>
     <w:p>
       <w:pPr>
-        <w:pStyle w:val="5"/>
+        <w:pStyle w:val="Heading5"/>
         <w:rPr>
           <w:sz w:val="24"/>
         </w:rPr>
@@ -27831,7 +27759,7 @@
     </w:p>
     <w:p>
       <w:pPr>
-        <w:pStyle w:val="a0"/>
+        <w:pStyle w:val="BodyText"/>
         <w:ind w:firstLine="420"/>
         <w:rPr>
           <w:sz w:val="21"/>
@@ -28075,7 +28003,6 @@
       <w:pPr>
         <w:jc w:val="center"/>
         <w:rPr>
-          <w:rFonts w:hint="eastAsia"/>
           <w:noProof/>
         </w:rPr>
       </w:pPr>
@@ -28084,16 +28011,16 @@
           <w:noProof/>
         </w:rPr>
         <w:object w:dxaOrig="7605" w:dyaOrig="13830" w14:anchorId="6BAD34DF">
-          <v:shape id="_x0000_i1026" type="#_x0000_t75" alt="" style="width:187.7pt;height:341.65pt;mso-width-percent:0;mso-height-percent:0;mso-width-percent:0;mso-height-percent:0" o:ole="">
+          <v:shape id="_x0000_i1039" type="#_x0000_t75" alt="" style="width:188pt;height:341.5pt;mso-width-percent:0;mso-height-percent:0;mso-width-percent:0;mso-height-percent:0" o:ole="">
             <v:imagedata r:id="rId31" o:title=""/>
           </v:shape>
-          <o:OLEObject Type="Embed" ProgID="Visio.Drawing.15" ShapeID="_x0000_i1026" DrawAspect="Content" ObjectID="_1599509098" r:id="rId32"/>
+          <o:OLEObject Type="Embed" ProgID="Visio.Drawing.15" ShapeID="_x0000_i1039" DrawAspect="Content" ObjectID="_1604122348" r:id="rId32"/>
         </w:object>
       </w:r>
     </w:p>
     <w:p>
       <w:pPr>
-        <w:pStyle w:val="a0"/>
+        <w:pStyle w:val="BodyText"/>
         <w:ind w:firstLineChars="0" w:firstLine="0"/>
         <w:jc w:val="center"/>
         <w:rPr>
@@ -28150,7 +28077,7 @@
     </w:p>
     <w:p>
       <w:pPr>
-        <w:pStyle w:val="5"/>
+        <w:pStyle w:val="Heading5"/>
         <w:rPr>
           <w:sz w:val="24"/>
         </w:rPr>
@@ -28178,7 +28105,7 @@
     </w:p>
     <w:p>
       <w:pPr>
-        <w:pStyle w:val="a0"/>
+        <w:pStyle w:val="BodyText"/>
         <w:ind w:firstLine="420"/>
         <w:rPr>
           <w:sz w:val="21"/>
@@ -28219,7 +28146,7 @@
     </w:p>
     <w:p>
       <w:pPr>
-        <w:pStyle w:val="a0"/>
+        <w:pStyle w:val="BodyText"/>
         <w:ind w:firstLineChars="0" w:firstLine="0"/>
         <w:jc w:val="center"/>
         <w:rPr>
@@ -28263,7 +28190,7 @@
     </w:p>
     <w:tbl>
       <w:tblPr>
-        <w:tblStyle w:val="a6"/>
+        <w:tblStyle w:val="TableGrid"/>
         <w:tblW w:w="0" w:type="auto"/>
         <w:tblLook w:val="04A0" w:firstRow="1" w:lastRow="0" w:firstColumn="1" w:lastColumn="0" w:noHBand="0" w:noVBand="1"/>
       </w:tblPr>
@@ -28281,7 +28208,7 @@
           </w:tcPr>
           <w:p>
             <w:pPr>
-              <w:pStyle w:val="a0"/>
+              <w:pStyle w:val="BodyText"/>
               <w:ind w:firstLineChars="0" w:firstLine="0"/>
               <w:jc w:val="center"/>
               <w:rPr>
@@ -28307,7 +28234,7 @@
           </w:tcPr>
           <w:p>
             <w:pPr>
-              <w:pStyle w:val="a0"/>
+              <w:pStyle w:val="BodyText"/>
               <w:ind w:firstLineChars="0" w:firstLine="0"/>
               <w:jc w:val="center"/>
               <w:rPr>
@@ -28332,7 +28259,7 @@
           </w:tcPr>
           <w:p>
             <w:pPr>
-              <w:pStyle w:val="a0"/>
+              <w:pStyle w:val="BodyText"/>
               <w:ind w:firstLineChars="0" w:firstLine="0"/>
               <w:jc w:val="center"/>
               <w:rPr>
@@ -28357,7 +28284,7 @@
           </w:tcPr>
           <w:p>
             <w:pPr>
-              <w:pStyle w:val="a0"/>
+              <w:pStyle w:val="BodyText"/>
               <w:ind w:firstLineChars="0" w:firstLine="0"/>
               <w:jc w:val="center"/>
               <w:rPr>
@@ -28383,7 +28310,7 @@
           </w:tcPr>
           <w:p>
             <w:pPr>
-              <w:pStyle w:val="a0"/>
+              <w:pStyle w:val="BodyText"/>
               <w:ind w:firstLineChars="0" w:firstLine="0"/>
               <w:jc w:val="center"/>
               <w:rPr>
@@ -28407,7 +28334,7 @@
           </w:tcPr>
           <w:p>
             <w:pPr>
-              <w:pStyle w:val="a0"/>
+              <w:pStyle w:val="BodyText"/>
               <w:ind w:firstLineChars="0" w:firstLine="0"/>
               <w:jc w:val="center"/>
               <w:rPr>
@@ -28431,7 +28358,7 @@
           </w:tcPr>
           <w:p>
             <w:pPr>
-              <w:pStyle w:val="a0"/>
+              <w:pStyle w:val="BodyText"/>
               <w:ind w:firstLineChars="0" w:firstLine="0"/>
               <w:jc w:val="center"/>
               <w:rPr>
@@ -28455,7 +28382,7 @@
           </w:tcPr>
           <w:p>
             <w:pPr>
-              <w:pStyle w:val="a0"/>
+              <w:pStyle w:val="BodyText"/>
               <w:ind w:firstLineChars="0" w:firstLine="0"/>
               <w:jc w:val="center"/>
               <w:rPr>
@@ -28481,7 +28408,7 @@
           </w:tcPr>
           <w:p>
             <w:pPr>
-              <w:pStyle w:val="a0"/>
+              <w:pStyle w:val="BodyText"/>
               <w:ind w:firstLineChars="0" w:firstLine="0"/>
               <w:jc w:val="center"/>
               <w:rPr>
@@ -28519,7 +28446,7 @@
           </w:tcPr>
           <w:p>
             <w:pPr>
-              <w:pStyle w:val="a0"/>
+              <w:pStyle w:val="BodyText"/>
               <w:ind w:firstLineChars="0" w:firstLine="0"/>
               <w:jc w:val="center"/>
               <w:rPr>
@@ -28542,7 +28469,7 @@
           </w:tcPr>
           <w:p>
             <w:pPr>
-              <w:pStyle w:val="a0"/>
+              <w:pStyle w:val="BodyText"/>
               <w:ind w:firstLineChars="0" w:firstLine="0"/>
               <w:jc w:val="center"/>
               <w:rPr>
@@ -28566,7 +28493,7 @@
           </w:tcPr>
           <w:p>
             <w:pPr>
-              <w:pStyle w:val="a0"/>
+              <w:pStyle w:val="BodyText"/>
               <w:ind w:firstLineChars="0" w:firstLine="0"/>
               <w:jc w:val="center"/>
               <w:rPr>
@@ -28592,7 +28519,7 @@
           </w:tcPr>
           <w:p>
             <w:pPr>
-              <w:pStyle w:val="a0"/>
+              <w:pStyle w:val="BodyText"/>
               <w:ind w:firstLineChars="0" w:firstLine="0"/>
               <w:jc w:val="center"/>
               <w:rPr>
@@ -28630,7 +28557,7 @@
           </w:tcPr>
           <w:p>
             <w:pPr>
-              <w:pStyle w:val="a0"/>
+              <w:pStyle w:val="BodyText"/>
               <w:ind w:firstLineChars="0" w:firstLine="0"/>
               <w:jc w:val="center"/>
               <w:rPr>
@@ -28653,7 +28580,7 @@
           </w:tcPr>
           <w:p>
             <w:pPr>
-              <w:pStyle w:val="a0"/>
+              <w:pStyle w:val="BodyText"/>
               <w:ind w:firstLineChars="0" w:firstLine="0"/>
               <w:jc w:val="center"/>
               <w:rPr>
@@ -28684,7 +28611,7 @@
           </w:tcPr>
           <w:p>
             <w:pPr>
-              <w:pStyle w:val="a0"/>
+              <w:pStyle w:val="BodyText"/>
               <w:ind w:firstLineChars="0" w:firstLine="0"/>
               <w:jc w:val="center"/>
               <w:rPr>
@@ -28763,7 +28690,7 @@
           </w:tcPr>
           <w:p>
             <w:pPr>
-              <w:pStyle w:val="a0"/>
+              <w:pStyle w:val="BodyText"/>
               <w:ind w:firstLineChars="0" w:firstLine="0"/>
               <w:jc w:val="center"/>
               <w:rPr>
@@ -28816,7 +28743,7 @@
           </w:tcPr>
           <w:p>
             <w:pPr>
-              <w:pStyle w:val="a0"/>
+              <w:pStyle w:val="BodyText"/>
               <w:ind w:firstLineChars="0" w:firstLine="0"/>
               <w:jc w:val="center"/>
               <w:rPr>
@@ -28839,7 +28766,7 @@
           </w:tcPr>
           <w:p>
             <w:pPr>
-              <w:pStyle w:val="a0"/>
+              <w:pStyle w:val="BodyText"/>
               <w:ind w:firstLineChars="0" w:firstLine="0"/>
               <w:jc w:val="center"/>
               <w:rPr>
@@ -28863,7 +28790,7 @@
           </w:tcPr>
           <w:p>
             <w:pPr>
-              <w:pStyle w:val="a0"/>
+              <w:pStyle w:val="BodyText"/>
               <w:ind w:firstLineChars="0" w:firstLine="0"/>
               <w:jc w:val="center"/>
               <w:rPr>
@@ -28950,7 +28877,7 @@
           </w:tcPr>
           <w:p>
             <w:pPr>
-              <w:pStyle w:val="a0"/>
+              <w:pStyle w:val="BodyText"/>
               <w:ind w:firstLineChars="0" w:firstLine="0"/>
               <w:jc w:val="center"/>
               <w:rPr>
@@ -28996,7 +28923,7 @@
           </w:tcPr>
           <w:p>
             <w:pPr>
-              <w:pStyle w:val="a0"/>
+              <w:pStyle w:val="BodyText"/>
               <w:ind w:firstLineChars="0" w:firstLine="0"/>
               <w:jc w:val="center"/>
               <w:rPr>
@@ -29027,7 +28954,7 @@
           </w:tcPr>
           <w:p>
             <w:pPr>
-              <w:pStyle w:val="a0"/>
+              <w:pStyle w:val="BodyText"/>
               <w:ind w:firstLineChars="0" w:firstLine="0"/>
               <w:jc w:val="center"/>
               <w:rPr>
@@ -29058,7 +28985,7 @@
           </w:tcPr>
           <w:p>
             <w:pPr>
-              <w:pStyle w:val="a0"/>
+              <w:pStyle w:val="BodyText"/>
               <w:ind w:firstLineChars="0" w:firstLine="0"/>
               <w:jc w:val="center"/>
               <w:rPr>
@@ -29137,7 +29064,7 @@
           </w:tcPr>
           <w:p>
             <w:pPr>
-              <w:pStyle w:val="a0"/>
+              <w:pStyle w:val="BodyText"/>
               <w:ind w:firstLineChars="0" w:firstLine="0"/>
               <w:jc w:val="center"/>
               <w:rPr>
@@ -29190,7 +29117,7 @@
           </w:tcPr>
           <w:p>
             <w:pPr>
-              <w:pStyle w:val="a0"/>
+              <w:pStyle w:val="BodyText"/>
               <w:ind w:firstLineChars="0" w:firstLine="0"/>
               <w:jc w:val="center"/>
               <w:rPr>
@@ -29221,7 +29148,7 @@
           </w:tcPr>
           <w:p>
             <w:pPr>
-              <w:pStyle w:val="a0"/>
+              <w:pStyle w:val="BodyText"/>
               <w:ind w:firstLineChars="0" w:firstLine="0"/>
               <w:jc w:val="center"/>
               <w:rPr>
@@ -29245,7 +29172,7 @@
           </w:tcPr>
           <w:p>
             <w:pPr>
-              <w:pStyle w:val="a0"/>
+              <w:pStyle w:val="BodyText"/>
               <w:ind w:firstLineChars="0" w:firstLine="0"/>
               <w:jc w:val="center"/>
               <w:rPr>
@@ -29324,7 +29251,7 @@
           </w:tcPr>
           <w:p>
             <w:pPr>
-              <w:pStyle w:val="a0"/>
+              <w:pStyle w:val="BodyText"/>
               <w:ind w:firstLineChars="0" w:firstLine="0"/>
               <w:jc w:val="center"/>
               <w:rPr>
@@ -29377,7 +29304,7 @@
           </w:tcPr>
           <w:p>
             <w:pPr>
-              <w:pStyle w:val="a0"/>
+              <w:pStyle w:val="BodyText"/>
               <w:ind w:firstLineChars="0" w:firstLine="0"/>
               <w:jc w:val="center"/>
               <w:rPr>
@@ -29400,7 +29327,7 @@
           </w:tcPr>
           <w:p>
             <w:pPr>
-              <w:pStyle w:val="a0"/>
+              <w:pStyle w:val="BodyText"/>
               <w:ind w:firstLineChars="0" w:firstLine="0"/>
               <w:jc w:val="center"/>
               <w:rPr>
@@ -29424,7 +29351,7 @@
           </w:tcPr>
           <w:p>
             <w:pPr>
-              <w:pStyle w:val="a0"/>
+              <w:pStyle w:val="BodyText"/>
               <w:ind w:firstLineChars="0" w:firstLine="0"/>
               <w:jc w:val="center"/>
               <w:rPr>
@@ -29488,7 +29415,7 @@
           </w:tcPr>
           <w:p>
             <w:pPr>
-              <w:pStyle w:val="a0"/>
+              <w:pStyle w:val="BodyText"/>
               <w:ind w:firstLineChars="0" w:firstLine="0"/>
               <w:jc w:val="center"/>
               <w:rPr>
@@ -29541,7 +29468,7 @@
           </w:tcPr>
           <w:p>
             <w:pPr>
-              <w:pStyle w:val="a0"/>
+              <w:pStyle w:val="BodyText"/>
               <w:ind w:firstLineChars="0" w:firstLine="0"/>
               <w:jc w:val="center"/>
               <w:rPr>
@@ -29572,7 +29499,7 @@
           </w:tcPr>
           <w:p>
             <w:pPr>
-              <w:pStyle w:val="a0"/>
+              <w:pStyle w:val="BodyText"/>
               <w:ind w:firstLineChars="0" w:firstLine="0"/>
               <w:jc w:val="center"/>
               <w:rPr>
@@ -29596,7 +29523,7 @@
           </w:tcPr>
           <w:p>
             <w:pPr>
-              <w:pStyle w:val="a0"/>
+              <w:pStyle w:val="BodyText"/>
               <w:ind w:firstLineChars="0" w:firstLine="0"/>
               <w:jc w:val="center"/>
               <w:rPr>
@@ -29660,7 +29587,7 @@
           </w:tcPr>
           <w:p>
             <w:pPr>
-              <w:pStyle w:val="a0"/>
+              <w:pStyle w:val="BodyText"/>
               <w:ind w:firstLineChars="0" w:firstLine="0"/>
               <w:jc w:val="center"/>
               <w:rPr>
@@ -29698,7 +29625,7 @@
           </w:tcPr>
           <w:p>
             <w:pPr>
-              <w:pStyle w:val="a0"/>
+              <w:pStyle w:val="BodyText"/>
               <w:ind w:firstLineChars="0" w:firstLine="0"/>
               <w:jc w:val="center"/>
               <w:rPr>
@@ -29721,7 +29648,7 @@
           </w:tcPr>
           <w:p>
             <w:pPr>
-              <w:pStyle w:val="a0"/>
+              <w:pStyle w:val="BodyText"/>
               <w:ind w:firstLineChars="0" w:firstLine="0"/>
               <w:jc w:val="center"/>
               <w:rPr>
@@ -29745,7 +29672,7 @@
           </w:tcPr>
           <w:p>
             <w:pPr>
-              <w:pStyle w:val="a0"/>
+              <w:pStyle w:val="BodyText"/>
               <w:ind w:firstLineChars="0" w:firstLine="0"/>
               <w:jc w:val="center"/>
               <w:rPr>
@@ -29809,7 +29736,7 @@
           </w:tcPr>
           <w:p>
             <w:pPr>
-              <w:pStyle w:val="a0"/>
+              <w:pStyle w:val="BodyText"/>
               <w:ind w:firstLineChars="0" w:firstLine="0"/>
               <w:jc w:val="center"/>
               <w:rPr>
@@ -29855,7 +29782,7 @@
           </w:tcPr>
           <w:p>
             <w:pPr>
-              <w:pStyle w:val="a0"/>
+              <w:pStyle w:val="BodyText"/>
               <w:ind w:firstLineChars="0" w:firstLine="0"/>
               <w:jc w:val="center"/>
               <w:rPr>
@@ -29879,7 +29806,7 @@
           </w:tcPr>
           <w:p>
             <w:pPr>
-              <w:pStyle w:val="a0"/>
+              <w:pStyle w:val="BodyText"/>
               <w:ind w:firstLineChars="0" w:firstLine="0"/>
               <w:jc w:val="center"/>
               <w:rPr>
@@ -29903,7 +29830,7 @@
           </w:tcPr>
           <w:p>
             <w:pPr>
-              <w:pStyle w:val="a0"/>
+              <w:pStyle w:val="BodyText"/>
               <w:ind w:firstLineChars="0" w:firstLine="0"/>
               <w:jc w:val="center"/>
               <w:rPr>
@@ -29967,7 +29894,7 @@
           </w:tcPr>
           <w:p>
             <w:pPr>
-              <w:pStyle w:val="a0"/>
+              <w:pStyle w:val="BodyText"/>
               <w:ind w:firstLineChars="0" w:firstLine="0"/>
               <w:jc w:val="center"/>
               <w:rPr>
@@ -30005,7 +29932,7 @@
           </w:tcPr>
           <w:p>
             <w:pPr>
-              <w:pStyle w:val="a0"/>
+              <w:pStyle w:val="BodyText"/>
               <w:ind w:firstLineChars="0" w:firstLine="0"/>
               <w:jc w:val="center"/>
               <w:rPr>
@@ -30036,7 +29963,7 @@
           </w:tcPr>
           <w:p>
             <w:pPr>
-              <w:pStyle w:val="a0"/>
+              <w:pStyle w:val="BodyText"/>
               <w:ind w:firstLineChars="0" w:firstLine="0"/>
               <w:jc w:val="center"/>
               <w:rPr>
@@ -30067,7 +29994,7 @@
           </w:tcPr>
           <w:p>
             <w:pPr>
-              <w:pStyle w:val="a0"/>
+              <w:pStyle w:val="BodyText"/>
               <w:ind w:firstLineChars="0" w:firstLine="0"/>
               <w:jc w:val="center"/>
               <w:rPr>
@@ -30131,7 +30058,7 @@
           </w:tcPr>
           <w:p>
             <w:pPr>
-              <w:pStyle w:val="a0"/>
+              <w:pStyle w:val="BodyText"/>
               <w:ind w:firstLineChars="0" w:firstLine="0"/>
               <w:jc w:val="center"/>
               <w:rPr>
@@ -30169,7 +30096,7 @@
           </w:tcPr>
           <w:p>
             <w:pPr>
-              <w:pStyle w:val="a0"/>
+              <w:pStyle w:val="BodyText"/>
               <w:ind w:firstLineChars="0" w:firstLine="0"/>
               <w:jc w:val="center"/>
               <w:rPr>
@@ -30200,7 +30127,7 @@
           </w:tcPr>
           <w:p>
             <w:pPr>
-              <w:pStyle w:val="a0"/>
+              <w:pStyle w:val="BodyText"/>
               <w:ind w:firstLineChars="0" w:firstLine="0"/>
               <w:jc w:val="center"/>
               <w:rPr>
@@ -30224,7 +30151,7 @@
           </w:tcPr>
           <w:p>
             <w:pPr>
-              <w:pStyle w:val="a0"/>
+              <w:pStyle w:val="BodyText"/>
               <w:ind w:firstLineChars="0" w:firstLine="0"/>
               <w:jc w:val="center"/>
               <w:rPr>
@@ -30288,7 +30215,7 @@
           </w:tcPr>
           <w:p>
             <w:pPr>
-              <w:pStyle w:val="a0"/>
+              <w:pStyle w:val="BodyText"/>
               <w:ind w:firstLineChars="0" w:firstLine="0"/>
               <w:jc w:val="center"/>
               <w:rPr>
@@ -30326,11 +30253,10 @@
           </w:tcPr>
           <w:p>
             <w:pPr>
-              <w:pStyle w:val="a0"/>
+              <w:pStyle w:val="BodyText"/>
               <w:ind w:firstLineChars="0" w:firstLine="0"/>
               <w:jc w:val="center"/>
               <w:rPr>
-                <w:rFonts w:hint="eastAsia"/>
                 <w:sz w:val="21"/>
                 <w:szCs w:val="21"/>
               </w:rPr>
@@ -30358,11 +30284,10 @@
           </w:tcPr>
           <w:p>
             <w:pPr>
-              <w:pStyle w:val="a0"/>
+              <w:pStyle w:val="BodyText"/>
               <w:ind w:firstLineChars="0" w:firstLine="0"/>
               <w:jc w:val="center"/>
               <w:rPr>
-                <w:rFonts w:hint="eastAsia"/>
                 <w:sz w:val="21"/>
                 <w:szCs w:val="21"/>
               </w:rPr>
@@ -30383,11 +30308,10 @@
           </w:tcPr>
           <w:p>
             <w:pPr>
-              <w:pStyle w:val="a0"/>
+              <w:pStyle w:val="BodyText"/>
               <w:ind w:firstLineChars="0" w:firstLine="0"/>
               <w:jc w:val="center"/>
               <w:rPr>
-                <w:rFonts w:hint="eastAsia"/>
                 <w:sz w:val="21"/>
                 <w:szCs w:val="21"/>
               </w:rPr>
@@ -30448,7 +30372,7 @@
           </w:tcPr>
           <w:p>
             <w:pPr>
-              <w:pStyle w:val="a0"/>
+              <w:pStyle w:val="BodyText"/>
               <w:ind w:firstLineChars="0" w:firstLine="0"/>
               <w:jc w:val="center"/>
               <w:rPr>
@@ -30471,11 +30395,10 @@
           </w:tcPr>
           <w:p>
             <w:pPr>
-              <w:pStyle w:val="a0"/>
+              <w:pStyle w:val="BodyText"/>
               <w:ind w:firstLineChars="0" w:firstLine="0"/>
               <w:jc w:val="center"/>
               <w:rPr>
-                <w:rFonts w:hint="eastAsia"/>
                 <w:sz w:val="21"/>
                 <w:szCs w:val="21"/>
               </w:rPr>
@@ -30496,11 +30419,10 @@
           </w:tcPr>
           <w:p>
             <w:pPr>
-              <w:pStyle w:val="a0"/>
+              <w:pStyle w:val="BodyText"/>
               <w:ind w:firstLineChars="0" w:firstLine="0"/>
               <w:jc w:val="center"/>
               <w:rPr>
-                <w:rFonts w:hint="eastAsia"/>
                 <w:sz w:val="21"/>
                 <w:szCs w:val="21"/>
               </w:rPr>
@@ -30521,11 +30443,10 @@
           </w:tcPr>
           <w:p>
             <w:pPr>
-              <w:pStyle w:val="a0"/>
+              <w:pStyle w:val="BodyText"/>
               <w:ind w:firstLineChars="0" w:firstLine="0"/>
               <w:jc w:val="center"/>
               <w:rPr>
-                <w:rFonts w:hint="eastAsia"/>
                 <w:sz w:val="21"/>
                 <w:szCs w:val="21"/>
               </w:rPr>
@@ -30586,7 +30507,7 @@
           </w:tcPr>
           <w:p>
             <w:pPr>
-              <w:pStyle w:val="a0"/>
+              <w:pStyle w:val="BodyText"/>
               <w:ind w:firstLineChars="0" w:firstLine="0"/>
               <w:jc w:val="center"/>
               <w:rPr>
@@ -30624,11 +30545,10 @@
           </w:tcPr>
           <w:p>
             <w:pPr>
-              <w:pStyle w:val="a0"/>
+              <w:pStyle w:val="BodyText"/>
               <w:ind w:firstLineChars="0" w:firstLine="0"/>
               <w:jc w:val="center"/>
               <w:rPr>
-                <w:rFonts w:hint="eastAsia"/>
                 <w:sz w:val="21"/>
                 <w:szCs w:val="21"/>
               </w:rPr>
@@ -30648,11 +30568,10 @@
           </w:tcPr>
           <w:p>
             <w:pPr>
-              <w:pStyle w:val="a0"/>
+              <w:pStyle w:val="BodyText"/>
               <w:ind w:firstLineChars="0" w:firstLine="0"/>
               <w:jc w:val="center"/>
               <w:rPr>
-                <w:rFonts w:hint="eastAsia"/>
                 <w:sz w:val="21"/>
                 <w:szCs w:val="21"/>
               </w:rPr>
@@ -30673,11 +30592,10 @@
           </w:tcPr>
           <w:p>
             <w:pPr>
-              <w:pStyle w:val="a0"/>
+              <w:pStyle w:val="BodyText"/>
               <w:ind w:firstLineChars="0" w:firstLine="0"/>
               <w:jc w:val="center"/>
               <w:rPr>
-                <w:rFonts w:hint="eastAsia"/>
                 <w:sz w:val="21"/>
                 <w:szCs w:val="21"/>
               </w:rPr>
@@ -30738,7 +30656,7 @@
           </w:tcPr>
           <w:p>
             <w:pPr>
-              <w:pStyle w:val="a0"/>
+              <w:pStyle w:val="BodyText"/>
               <w:ind w:firstLineChars="0" w:firstLine="0"/>
               <w:jc w:val="center"/>
               <w:rPr>
@@ -30761,7 +30679,7 @@
           </w:tcPr>
           <w:p>
             <w:pPr>
-              <w:pStyle w:val="a0"/>
+              <w:pStyle w:val="BodyText"/>
               <w:ind w:firstLineChars="0" w:firstLine="0"/>
               <w:jc w:val="center"/>
               <w:rPr>
@@ -30792,11 +30710,10 @@
           </w:tcPr>
           <w:p>
             <w:pPr>
-              <w:pStyle w:val="a0"/>
+              <w:pStyle w:val="BodyText"/>
               <w:ind w:firstLineChars="0" w:firstLine="0"/>
               <w:jc w:val="center"/>
               <w:rPr>
-                <w:rFonts w:hint="eastAsia"/>
                 <w:sz w:val="21"/>
                 <w:szCs w:val="21"/>
               </w:rPr>
@@ -30817,11 +30734,10 @@
           </w:tcPr>
           <w:p>
             <w:pPr>
-              <w:pStyle w:val="a0"/>
+              <w:pStyle w:val="BodyText"/>
               <w:ind w:firstLineChars="0" w:firstLine="0"/>
               <w:jc w:val="center"/>
               <w:rPr>
-                <w:rFonts w:hint="eastAsia"/>
                 <w:sz w:val="21"/>
                 <w:szCs w:val="21"/>
               </w:rPr>
@@ -30897,7 +30813,7 @@
           </w:tcPr>
           <w:p>
             <w:pPr>
-              <w:pStyle w:val="a0"/>
+              <w:pStyle w:val="BodyText"/>
               <w:ind w:firstLineChars="0" w:firstLine="0"/>
               <w:jc w:val="center"/>
               <w:rPr>
@@ -30920,11 +30836,10 @@
           </w:tcPr>
           <w:p>
             <w:pPr>
-              <w:pStyle w:val="a0"/>
+              <w:pStyle w:val="BodyText"/>
               <w:ind w:firstLineChars="0" w:firstLine="0"/>
               <w:jc w:val="center"/>
               <w:rPr>
-                <w:rFonts w:hint="eastAsia"/>
                 <w:sz w:val="21"/>
                 <w:szCs w:val="21"/>
               </w:rPr>
@@ -30952,11 +30867,10 @@
           </w:tcPr>
           <w:p>
             <w:pPr>
-              <w:pStyle w:val="a0"/>
+              <w:pStyle w:val="BodyText"/>
               <w:ind w:firstLineChars="0" w:firstLine="0"/>
               <w:jc w:val="center"/>
               <w:rPr>
-                <w:rFonts w:hint="eastAsia"/>
                 <w:sz w:val="21"/>
                 <w:szCs w:val="21"/>
               </w:rPr>
@@ -30977,11 +30891,10 @@
           </w:tcPr>
           <w:p>
             <w:pPr>
-              <w:pStyle w:val="a0"/>
+              <w:pStyle w:val="BodyText"/>
               <w:ind w:firstLineChars="0" w:firstLine="0"/>
               <w:jc w:val="center"/>
               <w:rPr>
-                <w:rFonts w:hint="eastAsia"/>
                 <w:sz w:val="21"/>
                 <w:szCs w:val="21"/>
               </w:rPr>
@@ -31065,7 +30978,7 @@
           </w:tcPr>
           <w:p>
             <w:pPr>
-              <w:pStyle w:val="a0"/>
+              <w:pStyle w:val="BodyText"/>
               <w:ind w:firstLineChars="0" w:firstLine="0"/>
               <w:jc w:val="center"/>
               <w:rPr>
@@ -31096,11 +31009,10 @@
           </w:tcPr>
           <w:p>
             <w:pPr>
-              <w:pStyle w:val="a0"/>
+              <w:pStyle w:val="BodyText"/>
               <w:ind w:firstLineChars="0" w:firstLine="0"/>
               <w:jc w:val="center"/>
               <w:rPr>
-                <w:rFonts w:hint="eastAsia"/>
                 <w:sz w:val="21"/>
                 <w:szCs w:val="21"/>
               </w:rPr>
@@ -31128,11 +31040,10 @@
           </w:tcPr>
           <w:p>
             <w:pPr>
-              <w:pStyle w:val="a0"/>
+              <w:pStyle w:val="BodyText"/>
               <w:ind w:firstLineChars="0" w:firstLine="0"/>
               <w:jc w:val="center"/>
               <w:rPr>
-                <w:rFonts w:hint="eastAsia"/>
                 <w:sz w:val="21"/>
                 <w:szCs w:val="21"/>
               </w:rPr>
@@ -31153,11 +31064,10 @@
           </w:tcPr>
           <w:p>
             <w:pPr>
-              <w:pStyle w:val="a0"/>
+              <w:pStyle w:val="BodyText"/>
               <w:ind w:firstLineChars="0" w:firstLine="0"/>
               <w:jc w:val="center"/>
               <w:rPr>
-                <w:rFonts w:hint="eastAsia"/>
                 <w:sz w:val="21"/>
                 <w:szCs w:val="21"/>
               </w:rPr>
@@ -31233,7 +31143,7 @@
           </w:tcPr>
           <w:p>
             <w:pPr>
-              <w:pStyle w:val="a0"/>
+              <w:pStyle w:val="BodyText"/>
               <w:ind w:firstLineChars="0" w:firstLine="0"/>
               <w:jc w:val="center"/>
               <w:rPr>
@@ -31271,11 +31181,10 @@
           </w:tcPr>
           <w:p>
             <w:pPr>
-              <w:pStyle w:val="a0"/>
+              <w:pStyle w:val="BodyText"/>
               <w:ind w:firstLineChars="0" w:firstLine="0"/>
               <w:jc w:val="center"/>
               <w:rPr>
-                <w:rFonts w:hint="eastAsia"/>
                 <w:sz w:val="21"/>
                 <w:szCs w:val="21"/>
               </w:rPr>
@@ -31303,11 +31212,10 @@
           </w:tcPr>
           <w:p>
             <w:pPr>
-              <w:pStyle w:val="a0"/>
+              <w:pStyle w:val="BodyText"/>
               <w:ind w:firstLineChars="0" w:firstLine="0"/>
               <w:jc w:val="center"/>
               <w:rPr>
-                <w:rFonts w:hint="eastAsia"/>
                 <w:sz w:val="21"/>
                 <w:szCs w:val="21"/>
               </w:rPr>
@@ -31328,11 +31236,10 @@
           </w:tcPr>
           <w:p>
             <w:pPr>
-              <w:pStyle w:val="a0"/>
+              <w:pStyle w:val="BodyText"/>
               <w:ind w:firstLineChars="0" w:firstLine="0"/>
               <w:jc w:val="center"/>
               <w:rPr>
-                <w:rFonts w:hint="eastAsia"/>
                 <w:sz w:val="21"/>
                 <w:szCs w:val="21"/>
               </w:rPr>
@@ -31408,7 +31315,7 @@
           </w:tcPr>
           <w:p>
             <w:pPr>
-              <w:pStyle w:val="a0"/>
+              <w:pStyle w:val="BodyText"/>
               <w:ind w:firstLineChars="0" w:firstLine="0"/>
               <w:jc w:val="center"/>
               <w:rPr>
@@ -31431,11 +31338,10 @@
           </w:tcPr>
           <w:p>
             <w:pPr>
-              <w:pStyle w:val="a0"/>
+              <w:pStyle w:val="BodyText"/>
               <w:ind w:firstLineChars="0" w:firstLine="0"/>
               <w:jc w:val="center"/>
               <w:rPr>
-                <w:rFonts w:hint="eastAsia"/>
                 <w:sz w:val="21"/>
                 <w:szCs w:val="21"/>
               </w:rPr>
@@ -31463,11 +31369,10 @@
           </w:tcPr>
           <w:p>
             <w:pPr>
-              <w:pStyle w:val="a0"/>
+              <w:pStyle w:val="BodyText"/>
               <w:ind w:firstLineChars="0" w:firstLine="0"/>
               <w:jc w:val="center"/>
               <w:rPr>
-                <w:rFonts w:hint="eastAsia"/>
                 <w:sz w:val="21"/>
                 <w:szCs w:val="21"/>
               </w:rPr>
@@ -31488,11 +31393,10 @@
           </w:tcPr>
           <w:p>
             <w:pPr>
-              <w:pStyle w:val="a0"/>
+              <w:pStyle w:val="BodyText"/>
               <w:ind w:firstLineChars="0" w:firstLine="0"/>
               <w:jc w:val="center"/>
               <w:rPr>
-                <w:rFonts w:hint="eastAsia"/>
                 <w:sz w:val="21"/>
                 <w:szCs w:val="21"/>
               </w:rPr>
@@ -31537,7 +31441,7 @@
           </w:tcPr>
           <w:p>
             <w:pPr>
-              <w:pStyle w:val="a0"/>
+              <w:pStyle w:val="BodyText"/>
               <w:ind w:firstLineChars="0" w:firstLine="0"/>
               <w:jc w:val="center"/>
               <w:rPr>
@@ -31560,11 +31464,10 @@
           </w:tcPr>
           <w:p>
             <w:pPr>
-              <w:pStyle w:val="a0"/>
+              <w:pStyle w:val="BodyText"/>
               <w:ind w:firstLineChars="0" w:firstLine="0"/>
               <w:jc w:val="center"/>
               <w:rPr>
-                <w:rFonts w:hint="eastAsia"/>
                 <w:sz w:val="21"/>
                 <w:szCs w:val="21"/>
               </w:rPr>
@@ -31592,11 +31495,10 @@
           </w:tcPr>
           <w:p>
             <w:pPr>
-              <w:pStyle w:val="a0"/>
+              <w:pStyle w:val="BodyText"/>
               <w:ind w:firstLineChars="0" w:firstLine="0"/>
               <w:jc w:val="center"/>
               <w:rPr>
-                <w:rFonts w:hint="eastAsia"/>
                 <w:sz w:val="21"/>
                 <w:szCs w:val="21"/>
               </w:rPr>
@@ -31624,7 +31526,7 @@
           </w:tcPr>
           <w:p>
             <w:pPr>
-              <w:pStyle w:val="a0"/>
+              <w:pStyle w:val="BodyText"/>
               <w:ind w:firstLineChars="0" w:firstLine="0"/>
               <w:jc w:val="center"/>
               <w:rPr>
@@ -31680,7 +31582,7 @@
           </w:tcPr>
           <w:p>
             <w:pPr>
-              <w:pStyle w:val="a0"/>
+              <w:pStyle w:val="BodyText"/>
               <w:ind w:firstLineChars="0" w:firstLine="0"/>
               <w:jc w:val="center"/>
               <w:rPr>
@@ -31703,11 +31605,10 @@
           </w:tcPr>
           <w:p>
             <w:pPr>
-              <w:pStyle w:val="a0"/>
+              <w:pStyle w:val="BodyText"/>
               <w:ind w:firstLineChars="0" w:firstLine="0"/>
               <w:jc w:val="center"/>
               <w:rPr>
-                <w:rFonts w:hint="eastAsia"/>
                 <w:sz w:val="21"/>
                 <w:szCs w:val="21"/>
               </w:rPr>
@@ -31735,11 +31636,10 @@
           </w:tcPr>
           <w:p>
             <w:pPr>
-              <w:pStyle w:val="a0"/>
+              <w:pStyle w:val="BodyText"/>
               <w:ind w:firstLineChars="0" w:firstLine="0"/>
               <w:jc w:val="center"/>
               <w:rPr>
-                <w:rFonts w:hint="eastAsia"/>
                 <w:sz w:val="21"/>
                 <w:szCs w:val="21"/>
               </w:rPr>
@@ -31760,11 +31660,10 @@
           </w:tcPr>
           <w:p>
             <w:pPr>
-              <w:pStyle w:val="a0"/>
+              <w:pStyle w:val="BodyText"/>
               <w:ind w:firstLineChars="0" w:firstLine="0"/>
               <w:jc w:val="center"/>
               <w:rPr>
-                <w:rFonts w:hint="eastAsia"/>
                 <w:sz w:val="21"/>
                 <w:szCs w:val="21"/>
               </w:rPr>
@@ -31813,7 +31712,7 @@
     </w:tbl>
     <w:p>
       <w:pPr>
-        <w:pStyle w:val="5"/>
+        <w:pStyle w:val="Heading5"/>
         <w:rPr>
           <w:sz w:val="24"/>
         </w:rPr>
@@ -31841,7 +31740,7 @@
     </w:p>
     <w:p>
       <w:pPr>
-        <w:pStyle w:val="a0"/>
+        <w:pStyle w:val="BodyText"/>
         <w:tabs>
           <w:tab w:val="left" w:pos="3500"/>
         </w:tabs>
@@ -32040,10 +31939,10 @@
           <w:noProof/>
         </w:rPr>
         <w:object w:dxaOrig="12495" w:dyaOrig="11371" w14:anchorId="5768F433">
-          <v:shape id="_x0000_i1025" type="#_x0000_t75" alt="" style="width:237.35pt;height:3in;mso-width-percent:0;mso-height-percent:0;mso-width-percent:0;mso-height-percent:0" o:ole="">
+          <v:shape id="_x0000_i1040" type="#_x0000_t75" alt="" style="width:237.5pt;height:3in;mso-width-percent:0;mso-height-percent:0;mso-width-percent:0;mso-height-percent:0" o:ole="">
             <v:imagedata r:id="rId33" o:title=""/>
           </v:shape>
-          <o:OLEObject Type="Embed" ProgID="Visio.Drawing.15" ShapeID="_x0000_i1025" DrawAspect="Content" ObjectID="_1599509099" r:id="rId34"/>
+          <o:OLEObject Type="Embed" ProgID="Visio.Drawing.15" ShapeID="_x0000_i1040" DrawAspect="Content" ObjectID="_1604122349" r:id="rId34"/>
         </w:object>
       </w:r>
     </w:p>
@@ -32078,7 +31977,7 @@
     </w:p>
     <w:p>
       <w:pPr>
-        <w:pStyle w:val="a0"/>
+        <w:pStyle w:val="BodyText"/>
         <w:numPr>
           <w:ilvl w:val="0"/>
           <w:numId w:val="14"/>
@@ -32119,7 +32018,7 @@
     </w:p>
     <w:p>
       <w:pPr>
-        <w:pStyle w:val="a0"/>
+        <w:pStyle w:val="BodyText"/>
         <w:tabs>
           <w:tab w:val="left" w:pos="3500"/>
         </w:tabs>
@@ -32194,7 +32093,7 @@
     </w:p>
     <w:p>
       <w:pPr>
-        <w:pStyle w:val="a0"/>
+        <w:pStyle w:val="BodyText"/>
         <w:tabs>
           <w:tab w:val="left" w:pos="3500"/>
         </w:tabs>
@@ -32307,7 +32206,7 @@
     </w:p>
     <w:p>
       <w:pPr>
-        <w:pStyle w:val="a0"/>
+        <w:pStyle w:val="BodyText"/>
         <w:tabs>
           <w:tab w:val="left" w:pos="3500"/>
         </w:tabs>
@@ -32397,7 +32296,7 @@
     </w:p>
     <w:p>
       <w:pPr>
-        <w:pStyle w:val="a0"/>
+        <w:pStyle w:val="BodyText"/>
         <w:numPr>
           <w:ilvl w:val="0"/>
           <w:numId w:val="14"/>
@@ -32437,7 +32336,7 @@
     </w:p>
     <w:p>
       <w:pPr>
-        <w:pStyle w:val="a0"/>
+        <w:pStyle w:val="BodyText"/>
         <w:tabs>
           <w:tab w:val="left" w:pos="3500"/>
         </w:tabs>
@@ -32496,7 +32395,7 @@
     </w:p>
     <w:p>
       <w:pPr>
-        <w:pStyle w:val="a0"/>
+        <w:pStyle w:val="BodyText"/>
         <w:tabs>
           <w:tab w:val="left" w:pos="3500"/>
         </w:tabs>
@@ -32540,7 +32439,7 @@
     </w:p>
     <w:p>
       <w:pPr>
-        <w:pStyle w:val="a0"/>
+        <w:pStyle w:val="BodyText"/>
         <w:numPr>
           <w:ilvl w:val="0"/>
           <w:numId w:val="14"/>
@@ -32572,13 +32471,12 @@
     </w:p>
     <w:p>
       <w:pPr>
-        <w:pStyle w:val="a0"/>
+        <w:pStyle w:val="BodyText"/>
         <w:tabs>
           <w:tab w:val="left" w:pos="3500"/>
         </w:tabs>
         <w:ind w:left="840" w:firstLineChars="0" w:firstLine="0"/>
         <w:rPr>
-          <w:rFonts w:hint="eastAsia"/>
           <w:sz w:val="21"/>
           <w:szCs w:val="21"/>
         </w:rPr>
@@ -32648,7 +32546,7 @@
     </w:p>
     <w:p>
       <w:pPr>
-        <w:pStyle w:val="a0"/>
+        <w:pStyle w:val="BodyText"/>
         <w:tabs>
           <w:tab w:val="left" w:pos="3500"/>
         </w:tabs>
@@ -32715,7 +32613,7 @@
     </w:p>
     <w:p>
       <w:pPr>
-        <w:pStyle w:val="a0"/>
+        <w:pStyle w:val="BodyText"/>
         <w:numPr>
           <w:ilvl w:val="0"/>
           <w:numId w:val="14"/>
@@ -32755,7 +32653,7 @@
     </w:p>
     <w:p>
       <w:pPr>
-        <w:pStyle w:val="a0"/>
+        <w:pStyle w:val="BodyText"/>
         <w:tabs>
           <w:tab w:val="left" w:pos="3500"/>
         </w:tabs>
@@ -32915,7 +32813,7 @@
     </w:p>
     <w:p>
       <w:pPr>
-        <w:pStyle w:val="a0"/>
+        <w:pStyle w:val="BodyText"/>
         <w:tabs>
           <w:tab w:val="left" w:pos="3500"/>
         </w:tabs>
@@ -33014,7 +32912,7 @@
     </w:p>
     <w:p>
       <w:pPr>
-        <w:pStyle w:val="a0"/>
+        <w:pStyle w:val="BodyText"/>
         <w:numPr>
           <w:ilvl w:val="0"/>
           <w:numId w:val="14"/>
@@ -33054,7 +32952,7 @@
     </w:p>
     <w:p>
       <w:pPr>
-        <w:pStyle w:val="a0"/>
+        <w:pStyle w:val="BodyText"/>
         <w:tabs>
           <w:tab w:val="left" w:pos="3500"/>
         </w:tabs>
@@ -33133,12 +33031,10 @@
         </w:rPr>
         <w:t>状态。</w:t>
       </w:r>
-      <w:bookmarkStart w:id="9" w:name="_GoBack"/>
-      <w:bookmarkEnd w:id="9"/>
     </w:p>
     <w:p>
       <w:pPr>
-        <w:pStyle w:val="5"/>
+        <w:pStyle w:val="Heading5"/>
         <w:rPr>
           <w:sz w:val="24"/>
         </w:rPr>
@@ -33160,7 +33056,7 @@
     </w:p>
     <w:p>
       <w:pPr>
-        <w:pStyle w:val="a0"/>
+        <w:pStyle w:val="BodyText"/>
         <w:ind w:firstLine="420"/>
         <w:rPr>
           <w:sz w:val="21"/>
@@ -33217,7 +33113,7 @@
     </w:p>
     <w:p>
       <w:pPr>
-        <w:pStyle w:val="a0"/>
+        <w:pStyle w:val="BodyText"/>
         <w:ind w:firstLineChars="0" w:firstLine="0"/>
         <w:jc w:val="center"/>
         <w:rPr>
@@ -33261,7 +33157,7 @@
     </w:p>
     <w:tbl>
       <w:tblPr>
-        <w:tblStyle w:val="a6"/>
+        <w:tblStyle w:val="TableGrid"/>
         <w:tblW w:w="0" w:type="auto"/>
         <w:tblLook w:val="04A0" w:firstRow="1" w:lastRow="0" w:firstColumn="1" w:lastColumn="0" w:noHBand="0" w:noVBand="1"/>
       </w:tblPr>
@@ -33278,7 +33174,7 @@
           </w:tcPr>
           <w:p>
             <w:pPr>
-              <w:pStyle w:val="a0"/>
+              <w:pStyle w:val="BodyText"/>
               <w:ind w:firstLineChars="0" w:firstLine="0"/>
               <w:jc w:val="center"/>
               <w:rPr>
@@ -33302,7 +33198,7 @@
           </w:tcPr>
           <w:p>
             <w:pPr>
-              <w:pStyle w:val="a0"/>
+              <w:pStyle w:val="BodyText"/>
               <w:ind w:firstLineChars="0" w:firstLine="0"/>
               <w:jc w:val="center"/>
               <w:rPr>
@@ -33326,7 +33222,7 @@
           </w:tcPr>
           <w:p>
             <w:pPr>
-              <w:pStyle w:val="a0"/>
+              <w:pStyle w:val="BodyText"/>
               <w:ind w:firstLineChars="0" w:firstLine="0"/>
               <w:jc w:val="center"/>
               <w:rPr>
@@ -33350,7 +33246,7 @@
           </w:tcPr>
           <w:p>
             <w:pPr>
-              <w:pStyle w:val="a0"/>
+              <w:pStyle w:val="BodyText"/>
               <w:ind w:firstLineChars="0" w:firstLine="0"/>
               <w:jc w:val="center"/>
               <w:rPr>
@@ -33376,7 +33272,7 @@
           </w:tcPr>
           <w:p>
             <w:pPr>
-              <w:pStyle w:val="a0"/>
+              <w:pStyle w:val="BodyText"/>
               <w:ind w:firstLineChars="0" w:firstLine="0"/>
               <w:jc w:val="center"/>
               <w:rPr>
@@ -33407,7 +33303,7 @@
           </w:tcPr>
           <w:p>
             <w:pPr>
-              <w:pStyle w:val="a0"/>
+              <w:pStyle w:val="BodyText"/>
               <w:ind w:firstLineChars="0" w:firstLine="0"/>
               <w:jc w:val="center"/>
               <w:rPr>
@@ -33445,7 +33341,7 @@
           </w:tcPr>
           <w:p>
             <w:pPr>
-              <w:pStyle w:val="a0"/>
+              <w:pStyle w:val="BodyText"/>
               <w:ind w:firstLineChars="0" w:firstLine="0"/>
               <w:jc w:val="center"/>
               <w:rPr>
@@ -33468,7 +33364,7 @@
           </w:tcPr>
           <w:p>
             <w:pPr>
-              <w:pStyle w:val="a0"/>
+              <w:pStyle w:val="BodyText"/>
               <w:ind w:firstLineChars="0" w:firstLine="0"/>
               <w:jc w:val="center"/>
               <w:rPr>
@@ -33494,7 +33390,7 @@
           </w:tcPr>
           <w:p>
             <w:pPr>
-              <w:pStyle w:val="a0"/>
+              <w:pStyle w:val="BodyText"/>
               <w:ind w:firstLineChars="0" w:firstLine="0"/>
               <w:jc w:val="center"/>
               <w:rPr>
@@ -33525,7 +33421,7 @@
           </w:tcPr>
           <w:p>
             <w:pPr>
-              <w:pStyle w:val="a0"/>
+              <w:pStyle w:val="BodyText"/>
               <w:ind w:firstLineChars="0" w:firstLine="0"/>
               <w:jc w:val="center"/>
               <w:rPr>
@@ -33563,7 +33459,7 @@
           </w:tcPr>
           <w:p>
             <w:pPr>
-              <w:pStyle w:val="a0"/>
+              <w:pStyle w:val="BodyText"/>
               <w:ind w:firstLineChars="0" w:firstLine="0"/>
               <w:jc w:val="center"/>
               <w:rPr>
@@ -33587,7 +33483,7 @@
           </w:tcPr>
           <w:p>
             <w:pPr>
-              <w:pStyle w:val="a0"/>
+              <w:pStyle w:val="BodyText"/>
               <w:ind w:firstLineChars="0" w:firstLine="0"/>
               <w:jc w:val="center"/>
               <w:rPr>
@@ -33613,7 +33509,7 @@
           </w:tcPr>
           <w:p>
             <w:pPr>
-              <w:pStyle w:val="a0"/>
+              <w:pStyle w:val="BodyText"/>
               <w:ind w:firstLineChars="0" w:firstLine="0"/>
               <w:jc w:val="center"/>
               <w:rPr>
@@ -33637,7 +33533,7 @@
           </w:tcPr>
           <w:p>
             <w:pPr>
-              <w:pStyle w:val="a0"/>
+              <w:pStyle w:val="BodyText"/>
               <w:ind w:firstLineChars="0" w:firstLine="0"/>
               <w:jc w:val="center"/>
               <w:rPr>
@@ -33675,7 +33571,7 @@
           </w:tcPr>
           <w:p>
             <w:pPr>
-              <w:pStyle w:val="a0"/>
+              <w:pStyle w:val="BodyText"/>
               <w:ind w:firstLineChars="0" w:firstLine="0"/>
               <w:jc w:val="center"/>
               <w:rPr>
@@ -33699,7 +33595,7 @@
           </w:tcPr>
           <w:p>
             <w:pPr>
-              <w:pStyle w:val="a0"/>
+              <w:pStyle w:val="BodyText"/>
               <w:ind w:firstLineChars="0" w:firstLine="0"/>
               <w:jc w:val="center"/>
               <w:rPr>
@@ -33725,7 +33621,7 @@
           </w:tcPr>
           <w:p>
             <w:pPr>
-              <w:pStyle w:val="a0"/>
+              <w:pStyle w:val="BodyText"/>
               <w:ind w:firstLineChars="0" w:firstLine="0"/>
               <w:jc w:val="center"/>
               <w:rPr>
@@ -33756,7 +33652,7 @@
           </w:tcPr>
           <w:p>
             <w:pPr>
-              <w:pStyle w:val="a0"/>
+              <w:pStyle w:val="BodyText"/>
               <w:ind w:firstLineChars="0" w:firstLine="0"/>
               <w:jc w:val="center"/>
               <w:rPr>
@@ -33794,7 +33690,7 @@
           </w:tcPr>
           <w:p>
             <w:pPr>
-              <w:pStyle w:val="a0"/>
+              <w:pStyle w:val="BodyText"/>
               <w:ind w:firstLineChars="0" w:firstLine="0"/>
               <w:jc w:val="center"/>
               <w:rPr>
@@ -33818,7 +33714,7 @@
           </w:tcPr>
           <w:p>
             <w:pPr>
-              <w:pStyle w:val="a0"/>
+              <w:pStyle w:val="BodyText"/>
               <w:ind w:firstLineChars="0" w:firstLine="0"/>
               <w:jc w:val="center"/>
               <w:rPr>
@@ -33860,11 +33756,10 @@
           </w:tcPr>
           <w:p>
             <w:pPr>
-              <w:pStyle w:val="a0"/>
+              <w:pStyle w:val="BodyText"/>
               <w:ind w:firstLineChars="0" w:firstLine="0"/>
               <w:jc w:val="center"/>
               <w:rPr>
-                <w:rFonts w:hint="eastAsia"/>
                 <w:sz w:val="21"/>
                 <w:szCs w:val="21"/>
               </w:rPr>
@@ -33892,7 +33787,7 @@
           </w:tcPr>
           <w:p>
             <w:pPr>
-              <w:pStyle w:val="a0"/>
+              <w:pStyle w:val="BodyText"/>
               <w:ind w:firstLineChars="0" w:firstLine="0"/>
               <w:jc w:val="center"/>
               <w:rPr>
@@ -33930,11 +33825,10 @@
           </w:tcPr>
           <w:p>
             <w:pPr>
-              <w:pStyle w:val="a0"/>
+              <w:pStyle w:val="BodyText"/>
               <w:ind w:firstLineChars="0" w:firstLine="0"/>
               <w:jc w:val="center"/>
               <w:rPr>
-                <w:rFonts w:hint="eastAsia"/>
                 <w:sz w:val="21"/>
                 <w:szCs w:val="21"/>
               </w:rPr>
@@ -33955,11 +33849,10 @@
           </w:tcPr>
           <w:p>
             <w:pPr>
-              <w:pStyle w:val="a0"/>
+              <w:pStyle w:val="BodyText"/>
               <w:ind w:firstLineChars="0" w:firstLine="0"/>
               <w:jc w:val="center"/>
               <w:rPr>
-                <w:rFonts w:hint="eastAsia"/>
                 <w:sz w:val="21"/>
                 <w:szCs w:val="21"/>
               </w:rPr>
@@ -33982,11 +33875,10 @@
           </w:tcPr>
           <w:p>
             <w:pPr>
-              <w:pStyle w:val="a0"/>
+              <w:pStyle w:val="BodyText"/>
               <w:ind w:firstLineChars="0" w:firstLine="0"/>
               <w:jc w:val="center"/>
               <w:rPr>
-                <w:rFonts w:hint="eastAsia"/>
                 <w:sz w:val="21"/>
                 <w:szCs w:val="21"/>
               </w:rPr>
@@ -34007,7 +33899,7 @@
           </w:tcPr>
           <w:p>
             <w:pPr>
-              <w:pStyle w:val="a0"/>
+              <w:pStyle w:val="BodyText"/>
               <w:ind w:firstLineChars="0" w:firstLine="0"/>
               <w:jc w:val="center"/>
               <w:rPr>
@@ -34045,11 +33937,10 @@
           </w:tcPr>
           <w:p>
             <w:pPr>
-              <w:pStyle w:val="a0"/>
+              <w:pStyle w:val="BodyText"/>
               <w:ind w:firstLineChars="0" w:firstLine="0"/>
               <w:jc w:val="center"/>
               <w:rPr>
-                <w:rFonts w:hint="eastAsia"/>
                 <w:sz w:val="21"/>
                 <w:szCs w:val="21"/>
               </w:rPr>
@@ -34070,11 +33961,10 @@
           </w:tcPr>
           <w:p>
             <w:pPr>
-              <w:pStyle w:val="a0"/>
+              <w:pStyle w:val="BodyText"/>
               <w:ind w:firstLineChars="0" w:firstLine="0"/>
               <w:jc w:val="center"/>
               <w:rPr>
-                <w:rFonts w:hint="eastAsia"/>
                 <w:sz w:val="21"/>
                 <w:szCs w:val="21"/>
               </w:rPr>
@@ -34094,7 +33984,7 @@
     <w:p/>
     <w:p>
       <w:pPr>
-        <w:pStyle w:val="2"/>
+        <w:pStyle w:val="Heading2"/>
         <w:numPr>
           <w:ilvl w:val="0"/>
           <w:numId w:val="2"/>
@@ -34112,7 +34002,7 @@
     </w:p>
     <w:p>
       <w:pPr>
-        <w:pStyle w:val="a7"/>
+        <w:pStyle w:val="ListParagraph"/>
         <w:keepNext/>
         <w:keepLines/>
         <w:numPr>
@@ -34133,7 +34023,7 @@
     </w:p>
     <w:p>
       <w:pPr>
-        <w:pStyle w:val="a7"/>
+        <w:pStyle w:val="ListParagraph"/>
         <w:keepNext/>
         <w:keepLines/>
         <w:numPr>
@@ -34154,7 +34044,7 @@
     </w:p>
     <w:p>
       <w:pPr>
-        <w:pStyle w:val="a7"/>
+        <w:pStyle w:val="ListParagraph"/>
         <w:keepNext/>
         <w:keepLines/>
         <w:numPr>
@@ -34175,7 +34065,7 @@
     </w:p>
     <w:p>
       <w:pPr>
-        <w:pStyle w:val="a7"/>
+        <w:pStyle w:val="ListParagraph"/>
         <w:keepNext/>
         <w:keepLines/>
         <w:numPr>
@@ -34196,7 +34086,7 @@
     </w:p>
     <w:p>
       <w:pPr>
-        <w:pStyle w:val="a7"/>
+        <w:pStyle w:val="ListParagraph"/>
         <w:keepNext/>
         <w:keepLines/>
         <w:numPr>
@@ -34217,7 +34107,7 @@
     </w:p>
     <w:p>
       <w:pPr>
-        <w:pStyle w:val="3"/>
+        <w:pStyle w:val="Heading3"/>
         <w:numPr>
           <w:ilvl w:val="1"/>
           <w:numId w:val="2"/>
@@ -34414,7 +34304,7 @@
     </w:p>
     <w:p>
       <w:pPr>
-        <w:pStyle w:val="3"/>
+        <w:pStyle w:val="Heading3"/>
         <w:numPr>
           <w:ilvl w:val="1"/>
           <w:numId w:val="2"/>
@@ -34712,7 +34602,7 @@
     </w:p>
     <w:p>
       <w:pPr>
-        <w:pStyle w:val="3"/>
+        <w:pStyle w:val="Heading3"/>
         <w:numPr>
           <w:ilvl w:val="1"/>
           <w:numId w:val="2"/>
@@ -34787,7 +34677,7 @@
     </w:p>
     <w:p>
       <w:pPr>
-        <w:pStyle w:val="a7"/>
+        <w:pStyle w:val="ListParagraph"/>
         <w:numPr>
           <w:ilvl w:val="0"/>
           <w:numId w:val="10"/>
@@ -34812,7 +34702,7 @@
     </w:p>
     <w:p>
       <w:pPr>
-        <w:pStyle w:val="a7"/>
+        <w:pStyle w:val="ListParagraph"/>
         <w:numPr>
           <w:ilvl w:val="0"/>
           <w:numId w:val="10"/>
@@ -34912,7 +34802,7 @@
     </w:p>
     <w:p>
       <w:pPr>
-        <w:pStyle w:val="a7"/>
+        <w:pStyle w:val="ListParagraph"/>
         <w:numPr>
           <w:ilvl w:val="0"/>
           <w:numId w:val="10"/>
@@ -34958,7 +34848,7 @@
     </w:p>
     <w:p>
       <w:pPr>
-        <w:pStyle w:val="a7"/>
+        <w:pStyle w:val="ListParagraph"/>
         <w:numPr>
           <w:ilvl w:val="0"/>
           <w:numId w:val="10"/>
@@ -35445,7 +35335,7 @@
     <w:p/>
     <w:p>
       <w:pPr>
-        <w:pStyle w:val="2"/>
+        <w:pStyle w:val="Heading2"/>
         <w:numPr>
           <w:ilvl w:val="0"/>
           <w:numId w:val="2"/>
@@ -35504,7 +35394,7 @@
     <w:p/>
     <w:p>
       <w:pPr>
-        <w:pStyle w:val="2"/>
+        <w:pStyle w:val="Heading2"/>
         <w:numPr>
           <w:ilvl w:val="0"/>
           <w:numId w:val="2"/>
@@ -35522,7 +35412,7 @@
     </w:p>
     <w:p>
       <w:pPr>
-        <w:pStyle w:val="a7"/>
+        <w:pStyle w:val="ListParagraph"/>
         <w:numPr>
           <w:ilvl w:val="3"/>
           <w:numId w:val="10"/>
@@ -35875,7 +35765,7 @@
     </w:p>
     <w:p>
       <w:pPr>
-        <w:pStyle w:val="a7"/>
+        <w:pStyle w:val="ListParagraph"/>
         <w:numPr>
           <w:ilvl w:val="3"/>
           <w:numId w:val="10"/>
@@ -35933,7 +35823,7 @@
     </w:p>
     <w:p>
       <w:pPr>
-        <w:pStyle w:val="a7"/>
+        <w:pStyle w:val="ListParagraph"/>
         <w:ind w:left="840" w:firstLineChars="0" w:firstLine="0"/>
       </w:pPr>
       <w:r>
@@ -35975,7 +35865,7 @@
     </w:p>
     <w:p>
       <w:pPr>
-        <w:pStyle w:val="a7"/>
+        <w:pStyle w:val="ListParagraph"/>
         <w:numPr>
           <w:ilvl w:val="3"/>
           <w:numId w:val="10"/>
@@ -36078,7 +35968,7 @@
     </w:p>
     <w:p>
       <w:pPr>
-        <w:pStyle w:val="a7"/>
+        <w:pStyle w:val="ListParagraph"/>
         <w:numPr>
           <w:ilvl w:val="3"/>
           <w:numId w:val="10"/>
@@ -36130,7 +36020,7 @@
     </w:p>
     <w:p>
       <w:pPr>
-        <w:pStyle w:val="a7"/>
+        <w:pStyle w:val="ListParagraph"/>
         <w:numPr>
           <w:ilvl w:val="3"/>
           <w:numId w:val="10"/>
@@ -36161,7 +36051,7 @@
     </w:p>
     <w:p>
       <w:pPr>
-        <w:pStyle w:val="a7"/>
+        <w:pStyle w:val="ListParagraph"/>
         <w:numPr>
           <w:ilvl w:val="6"/>
           <w:numId w:val="10"/>
@@ -36207,7 +36097,7 @@
     </w:p>
     <w:p>
       <w:pPr>
-        <w:pStyle w:val="a7"/>
+        <w:pStyle w:val="ListParagraph"/>
         <w:numPr>
           <w:ilvl w:val="6"/>
           <w:numId w:val="10"/>
@@ -36238,7 +36128,7 @@
     </w:p>
     <w:p>
       <w:pPr>
-        <w:pStyle w:val="a7"/>
+        <w:pStyle w:val="ListParagraph"/>
         <w:numPr>
           <w:ilvl w:val="6"/>
           <w:numId w:val="10"/>
@@ -36279,7 +36169,7 @@
     </w:p>
     <w:p>
       <w:pPr>
-        <w:pStyle w:val="a7"/>
+        <w:pStyle w:val="ListParagraph"/>
         <w:numPr>
           <w:ilvl w:val="3"/>
           <w:numId w:val="10"/>
@@ -36418,7 +36308,7 @@
     </w:p>
     <w:p>
       <w:pPr>
-        <w:pStyle w:val="a7"/>
+        <w:pStyle w:val="ListParagraph"/>
         <w:numPr>
           <w:ilvl w:val="3"/>
           <w:numId w:val="10"/>
@@ -36473,7 +36363,7 @@
     </w:p>
     <w:p>
       <w:pPr>
-        <w:pStyle w:val="a7"/>
+        <w:pStyle w:val="ListParagraph"/>
         <w:numPr>
           <w:ilvl w:val="3"/>
           <w:numId w:val="10"/>
@@ -36673,7 +36563,7 @@
     </w:p>
     <w:p>
       <w:pPr>
-        <w:pStyle w:val="a7"/>
+        <w:pStyle w:val="ListParagraph"/>
         <w:numPr>
           <w:ilvl w:val="3"/>
           <w:numId w:val="10"/>
@@ -37695,7 +37585,6 @@
     <w:lvl w:ilvl="0">
       <w:start w:val="1"/>
       <w:numFmt w:val="decimal"/>
-      <w:pStyle w:val="1"/>
       <w:lvlText w:val="%1  "/>
       <w:lvlJc w:val="left"/>
       <w:pPr>
@@ -37715,7 +37604,6 @@
     <w:lvl w:ilvl="1">
       <w:start w:val="1"/>
       <w:numFmt w:val="decimal"/>
-      <w:pStyle w:val="2"/>
       <w:lvlText w:val="%1.%2  "/>
       <w:lvlJc w:val="left"/>
       <w:pPr>
@@ -37753,7 +37641,6 @@
     <w:lvl w:ilvl="3">
       <w:start w:val="1"/>
       <w:numFmt w:val="decimal"/>
-      <w:pStyle w:val="4"/>
       <w:lvlText w:val="%1.%2.%3.%4  "/>
       <w:lvlJc w:val="left"/>
       <w:pPr>
@@ -37772,7 +37659,6 @@
     <w:lvl w:ilvl="4">
       <w:start w:val="1"/>
       <w:numFmt w:val="decimal"/>
-      <w:pStyle w:val="5"/>
       <w:lvlText w:val="%1.%2.%3.%4.%5"/>
       <w:lvlJc w:val="left"/>
       <w:pPr>
@@ -37788,7 +37674,6 @@
     <w:lvl w:ilvl="5">
       <w:start w:val="1"/>
       <w:numFmt w:val="decimal"/>
-      <w:pStyle w:val="6"/>
       <w:lvlText w:val="%1.%2.%3.%4.%5.%6"/>
       <w:lvlJc w:val="left"/>
       <w:pPr>
@@ -37804,7 +37689,6 @@
     <w:lvl w:ilvl="6">
       <w:start w:val="1"/>
       <w:numFmt w:val="decimal"/>
-      <w:pStyle w:val="7"/>
       <w:lvlText w:val="%1.%2.%3.%4.%5.%6.%7"/>
       <w:lvlJc w:val="left"/>
       <w:pPr>
@@ -37820,7 +37704,6 @@
     <w:lvl w:ilvl="7">
       <w:start w:val="1"/>
       <w:numFmt w:val="decimal"/>
-      <w:pStyle w:val="8"/>
       <w:lvlText w:val="%1.%2.%3.%4.%5.%6.%7.%8"/>
       <w:lvlJc w:val="left"/>
       <w:pPr>
@@ -37836,7 +37719,6 @@
     <w:lvl w:ilvl="8">
       <w:start w:val="1"/>
       <w:numFmt w:val="decimal"/>
-      <w:pStyle w:val="9"/>
       <w:lvlText w:val="%1.%2.%3.%4.%5.%6.%7.%8.%9"/>
       <w:lvlJc w:val="left"/>
       <w:pPr>
@@ -38544,14 +38426,6 @@
     <w:abstractNumId w:val="8"/>
   </w:num>
 </w:numbering>
-</file>
-
-<file path=word/people.xml><?xml version="1.0" encoding="utf-8"?>
-<w15:people xmlns:wpc="http://schemas.microsoft.com/office/word/2010/wordprocessingCanvas" xmlns:cx="http://schemas.microsoft.com/office/drawing/2014/chartex" xmlns:cx1="http://schemas.microsoft.com/office/drawing/2015/9/8/chartex" xmlns:cx2="http://schemas.microsoft.com/office/drawing/2015/10/21/chartex" xmlns:cx3="http://schemas.microsoft.com/office/drawing/2016/5/9/chartex" xmlns:cx4="http://schemas.microsoft.com/office/drawing/2016/5/10/chartex" xmlns:cx5="http://schemas.microsoft.com/office/drawing/2016/5/11/chartex" xmlns:cx6="http://schemas.microsoft.com/office/drawing/2016/5/12/chartex" xmlns:cx7="http://schemas.microsoft.com/office/drawing/2016/5/13/chartex" xmlns:cx8="http://schemas.microsoft.com/office/drawing/2016/5/14/chartex" xmlns:mc="http://schemas.openxmlformats.org/markup-compatibility/2006" xmlns:aink="http://schemas.microsoft.com/office/drawing/2016/ink" xmlns:am3d="http://schemas.microsoft.com/office/drawing/2017/model3d" xmlns:o="urn:schemas-microsoft-com:office:office" xmlns:r="http://schemas.openxmlformats.org/officeDocument/2006/relationships" xmlns:m="http://schemas.openxmlformats.org/officeDocument/2006/math" xmlns:v="urn:schemas-microsoft-com:vml" xmlns:wp14="http://schemas.microsoft.com/office/word/2010/wordprocessingDrawing" xmlns:wp="http://schemas.openxmlformats.org/drawingml/2006/wordprocessingDrawing" xmlns:w10="urn:schemas-microsoft-com:office:word" xmlns:w="http://schemas.openxmlformats.org/wordprocessingml/2006/main" xmlns:w14="http://schemas.microsoft.com/office/word/2010/wordml" xmlns:w15="http://schemas.microsoft.com/office/word/2012/wordml" xmlns:w16cid="http://schemas.microsoft.com/office/word/2016/wordml/cid" xmlns:w16se="http://schemas.microsoft.com/office/word/2015/wordml/symex" xmlns:wpg="http://schemas.microsoft.com/office/word/2010/wordprocessingGroup" xmlns:wpi="http://schemas.microsoft.com/office/word/2010/wordprocessingInk" xmlns:wne="http://schemas.microsoft.com/office/word/2006/wordml" xmlns:wps="http://schemas.microsoft.com/office/word/2010/wordprocessingShape" mc:Ignorable="w14 w15 w16se w16cid wp14">
-  <w15:person w15:author="Yang Xiangrui">
-    <w15:presenceInfo w15:providerId="Windows Live" w15:userId="f84eecf143197fbb"/>
-  </w15:person>
-</w15:people>
 </file>
 
 <file path=word/styles.xml><?xml version="1.0" encoding="utf-8"?>
@@ -38940,7 +38814,7 @@
     <w:lsdException w:name="Hashtag" w:semiHidden="1" w:unhideWhenUsed="1"/>
     <w:lsdException w:name="Unresolved Mention" w:semiHidden="1" w:unhideWhenUsed="1"/>
   </w:latentStyles>
-  <w:style w:type="paragraph" w:default="1" w:styleId="a">
+  <w:style w:type="paragraph" w:default="1" w:styleId="Normal">
     <w:name w:val="Normal"/>
     <w:qFormat/>
     <w:pPr>
@@ -38954,11 +38828,11 @@
       <w:szCs w:val="22"/>
     </w:rPr>
   </w:style>
-  <w:style w:type="paragraph" w:styleId="1">
+  <w:style w:type="paragraph" w:styleId="Heading1">
     <w:name w:val="heading 1"/>
-    <w:basedOn w:val="a"/>
-    <w:next w:val="a0"/>
-    <w:link w:val="10"/>
+    <w:basedOn w:val="Normal"/>
+    <w:next w:val="BodyText"/>
+    <w:link w:val="Heading1Char"/>
     <w:qFormat/>
     <w:rsid w:val="00C5733E"/>
     <w:pPr>
@@ -38981,11 +38855,11 @@
       <w:szCs w:val="20"/>
     </w:rPr>
   </w:style>
-  <w:style w:type="paragraph" w:styleId="2">
+  <w:style w:type="paragraph" w:styleId="Heading2">
     <w:name w:val="heading 2"/>
-    <w:basedOn w:val="a"/>
-    <w:next w:val="a"/>
-    <w:link w:val="20"/>
+    <w:basedOn w:val="Normal"/>
+    <w:next w:val="Normal"/>
+    <w:link w:val="Heading2Char"/>
     <w:unhideWhenUsed/>
     <w:qFormat/>
     <w:pPr>
@@ -39002,11 +38876,11 @@
       <w:szCs w:val="32"/>
     </w:rPr>
   </w:style>
-  <w:style w:type="paragraph" w:styleId="3">
+  <w:style w:type="paragraph" w:styleId="Heading3">
     <w:name w:val="heading 3"/>
-    <w:basedOn w:val="a"/>
-    <w:next w:val="a"/>
-    <w:link w:val="30"/>
+    <w:basedOn w:val="Normal"/>
+    <w:next w:val="Normal"/>
+    <w:link w:val="Heading3Char"/>
     <w:uiPriority w:val="9"/>
     <w:unhideWhenUsed/>
     <w:qFormat/>
@@ -39023,11 +38897,11 @@
       <w:szCs w:val="32"/>
     </w:rPr>
   </w:style>
-  <w:style w:type="paragraph" w:styleId="4">
+  <w:style w:type="paragraph" w:styleId="Heading4">
     <w:name w:val="heading 4"/>
-    <w:basedOn w:val="a"/>
-    <w:next w:val="a"/>
-    <w:link w:val="40"/>
+    <w:basedOn w:val="Normal"/>
+    <w:next w:val="Normal"/>
+    <w:link w:val="Heading4Char"/>
     <w:unhideWhenUsed/>
     <w:qFormat/>
     <w:pPr>
@@ -39044,11 +38918,11 @@
       <w:szCs w:val="28"/>
     </w:rPr>
   </w:style>
-  <w:style w:type="paragraph" w:styleId="5">
+  <w:style w:type="paragraph" w:styleId="Heading5">
     <w:name w:val="heading 5"/>
-    <w:basedOn w:val="a"/>
-    <w:next w:val="a"/>
-    <w:link w:val="50"/>
+    <w:basedOn w:val="Normal"/>
+    <w:next w:val="Normal"/>
+    <w:link w:val="Heading5Char"/>
     <w:unhideWhenUsed/>
     <w:qFormat/>
     <w:rsid w:val="0048229E"/>
@@ -39065,11 +38939,11 @@
       <w:szCs w:val="28"/>
     </w:rPr>
   </w:style>
-  <w:style w:type="paragraph" w:styleId="6">
+  <w:style w:type="paragraph" w:styleId="Heading6">
     <w:name w:val="heading 6"/>
-    <w:basedOn w:val="a"/>
-    <w:next w:val="a"/>
-    <w:link w:val="60"/>
+    <w:basedOn w:val="Normal"/>
+    <w:next w:val="Normal"/>
+    <w:link w:val="Heading6Char"/>
     <w:qFormat/>
     <w:rsid w:val="00C5733E"/>
     <w:pPr>
@@ -39090,11 +38964,11 @@
       <w:szCs w:val="20"/>
     </w:rPr>
   </w:style>
-  <w:style w:type="paragraph" w:styleId="7">
+  <w:style w:type="paragraph" w:styleId="Heading7">
     <w:name w:val="heading 7"/>
-    <w:basedOn w:val="a"/>
-    <w:next w:val="a"/>
-    <w:link w:val="70"/>
+    <w:basedOn w:val="Normal"/>
+    <w:next w:val="Normal"/>
+    <w:link w:val="Heading7Char"/>
     <w:qFormat/>
     <w:rsid w:val="00C5733E"/>
     <w:pPr>
@@ -39115,11 +38989,11 @@
       <w:szCs w:val="20"/>
     </w:rPr>
   </w:style>
-  <w:style w:type="paragraph" w:styleId="8">
+  <w:style w:type="paragraph" w:styleId="Heading8">
     <w:name w:val="heading 8"/>
-    <w:basedOn w:val="a"/>
-    <w:next w:val="a"/>
-    <w:link w:val="80"/>
+    <w:basedOn w:val="Normal"/>
+    <w:next w:val="Normal"/>
+    <w:link w:val="Heading8Char"/>
     <w:qFormat/>
     <w:rsid w:val="00C5733E"/>
     <w:pPr>
@@ -39139,11 +39013,11 @@
       <w:szCs w:val="20"/>
     </w:rPr>
   </w:style>
-  <w:style w:type="paragraph" w:styleId="9">
+  <w:style w:type="paragraph" w:styleId="Heading9">
     <w:name w:val="heading 9"/>
-    <w:basedOn w:val="a"/>
-    <w:next w:val="a"/>
-    <w:link w:val="90"/>
+    <w:basedOn w:val="Normal"/>
+    <w:next w:val="Normal"/>
+    <w:link w:val="Heading9Char"/>
     <w:qFormat/>
     <w:rsid w:val="00C5733E"/>
     <w:pPr>
@@ -39163,13 +39037,13 @@
       <w:szCs w:val="20"/>
     </w:rPr>
   </w:style>
-  <w:style w:type="character" w:default="1" w:styleId="a1">
+  <w:style w:type="character" w:default="1" w:styleId="DefaultParagraphFont">
     <w:name w:val="Default Paragraph Font"/>
     <w:uiPriority w:val="1"/>
     <w:semiHidden/>
     <w:unhideWhenUsed/>
   </w:style>
-  <w:style w:type="table" w:default="1" w:styleId="a2">
+  <w:style w:type="table" w:default="1" w:styleId="TableNormal">
     <w:name w:val="Normal Table"/>
     <w:uiPriority w:val="99"/>
     <w:semiHidden/>
@@ -39184,17 +39058,17 @@
       </w:tblCellMar>
     </w:tblPr>
   </w:style>
-  <w:style w:type="numbering" w:default="1" w:styleId="a3">
+  <w:style w:type="numbering" w:default="1" w:styleId="NoList">
     <w:name w:val="No List"/>
     <w:uiPriority w:val="99"/>
     <w:semiHidden/>
     <w:unhideWhenUsed/>
   </w:style>
-  <w:style w:type="paragraph" w:styleId="a4">
+  <w:style w:type="paragraph" w:styleId="Title">
     <w:name w:val="Title"/>
-    <w:basedOn w:val="a"/>
-    <w:next w:val="a"/>
-    <w:link w:val="a5"/>
+    <w:basedOn w:val="Normal"/>
+    <w:next w:val="Normal"/>
+    <w:link w:val="TitleChar"/>
     <w:uiPriority w:val="10"/>
     <w:qFormat/>
     <w:pPr>
@@ -39210,9 +39084,9 @@
       <w:szCs w:val="32"/>
     </w:rPr>
   </w:style>
-  <w:style w:type="table" w:styleId="a6">
+  <w:style w:type="table" w:styleId="TableGrid">
     <w:name w:val="Table Grid"/>
-    <w:basedOn w:val="a2"/>
+    <w:basedOn w:val="TableNormal"/>
     <w:qFormat/>
     <w:tblPr>
       <w:tblBorders>
@@ -39225,19 +39099,19 @@
       </w:tblBorders>
     </w:tblPr>
   </w:style>
-  <w:style w:type="paragraph" w:styleId="a7">
+  <w:style w:type="paragraph" w:styleId="ListParagraph">
     <w:name w:val="List Paragraph"/>
-    <w:basedOn w:val="a"/>
+    <w:basedOn w:val="Normal"/>
     <w:uiPriority w:val="34"/>
     <w:qFormat/>
     <w:pPr>
       <w:ind w:firstLineChars="200" w:firstLine="420"/>
     </w:pPr>
   </w:style>
-  <w:style w:type="character" w:customStyle="1" w:styleId="a5">
-    <w:name w:val="标题 字符"/>
-    <w:basedOn w:val="a1"/>
-    <w:link w:val="a4"/>
+  <w:style w:type="character" w:customStyle="1" w:styleId="TitleChar">
+    <w:name w:val="Title Char"/>
+    <w:basedOn w:val="DefaultParagraphFont"/>
+    <w:link w:val="Title"/>
     <w:uiPriority w:val="10"/>
     <w:qFormat/>
     <w:rPr>
@@ -39248,10 +39122,10 @@
       <w:szCs w:val="32"/>
     </w:rPr>
   </w:style>
-  <w:style w:type="character" w:customStyle="1" w:styleId="20">
-    <w:name w:val="标题 2 字符"/>
-    <w:basedOn w:val="a1"/>
-    <w:link w:val="2"/>
+  <w:style w:type="character" w:customStyle="1" w:styleId="Heading2Char">
+    <w:name w:val="Heading 2 Char"/>
+    <w:basedOn w:val="DefaultParagraphFont"/>
+    <w:link w:val="Heading2"/>
     <w:uiPriority w:val="9"/>
     <w:rPr>
       <w:rFonts w:asciiTheme="majorHAnsi" w:eastAsiaTheme="majorEastAsia" w:hAnsiTheme="majorHAnsi" w:cstheme="majorBidi"/>
@@ -39262,10 +39136,10 @@
       <w:szCs w:val="32"/>
     </w:rPr>
   </w:style>
-  <w:style w:type="character" w:customStyle="1" w:styleId="30">
-    <w:name w:val="标题 3 字符"/>
-    <w:basedOn w:val="a1"/>
-    <w:link w:val="3"/>
+  <w:style w:type="character" w:customStyle="1" w:styleId="Heading3Char">
+    <w:name w:val="Heading 3 Char"/>
+    <w:basedOn w:val="DefaultParagraphFont"/>
+    <w:link w:val="Heading3"/>
     <w:uiPriority w:val="9"/>
     <w:qFormat/>
     <w:rPr>
@@ -39277,7 +39151,7 @@
       <w:szCs w:val="32"/>
     </w:rPr>
   </w:style>
-  <w:style w:type="paragraph" w:styleId="a8">
+  <w:style w:type="paragraph" w:styleId="NoSpacing">
     <w:name w:val="No Spacing"/>
     <w:uiPriority w:val="1"/>
     <w:qFormat/>
@@ -39291,10 +39165,10 @@
       <w:szCs w:val="22"/>
     </w:rPr>
   </w:style>
-  <w:style w:type="character" w:customStyle="1" w:styleId="40">
-    <w:name w:val="标题 4 字符"/>
-    <w:basedOn w:val="a1"/>
-    <w:link w:val="4"/>
+  <w:style w:type="character" w:customStyle="1" w:styleId="Heading4Char">
+    <w:name w:val="Heading 4 Char"/>
+    <w:basedOn w:val="DefaultParagraphFont"/>
+    <w:link w:val="Heading4"/>
     <w:uiPriority w:val="9"/>
     <w:rPr>
       <w:rFonts w:ascii="Times New Roman" w:eastAsia="宋体" w:hAnsi="Times New Roman" w:cstheme="majorBidi"/>
@@ -39307,7 +39181,7 @@
   </w:style>
   <w:style w:type="table" w:customStyle="1" w:styleId="21">
     <w:name w:val="无格式表格 21"/>
-    <w:basedOn w:val="a2"/>
+    <w:basedOn w:val="TableNormal"/>
     <w:uiPriority w:val="42"/>
     <w:qFormat/>
     <w:tblPr>
@@ -39380,10 +39254,10 @@
       </w:tcPr>
     </w:tblStylePr>
   </w:style>
-  <w:style w:type="paragraph" w:styleId="a9">
+  <w:style w:type="paragraph" w:styleId="Header">
     <w:name w:val="header"/>
-    <w:basedOn w:val="a"/>
-    <w:link w:val="aa"/>
+    <w:basedOn w:val="Normal"/>
+    <w:link w:val="HeaderChar"/>
     <w:uiPriority w:val="99"/>
     <w:unhideWhenUsed/>
     <w:rsid w:val="00F832E1"/>
@@ -39403,10 +39277,10 @@
       <w:szCs w:val="18"/>
     </w:rPr>
   </w:style>
-  <w:style w:type="character" w:customStyle="1" w:styleId="aa">
-    <w:name w:val="页眉 字符"/>
-    <w:basedOn w:val="a1"/>
-    <w:link w:val="a9"/>
+  <w:style w:type="character" w:customStyle="1" w:styleId="HeaderChar">
+    <w:name w:val="Header Char"/>
+    <w:basedOn w:val="DefaultParagraphFont"/>
+    <w:link w:val="Header"/>
     <w:uiPriority w:val="99"/>
     <w:rsid w:val="00F832E1"/>
     <w:rPr>
@@ -39416,10 +39290,10 @@
       <w:szCs w:val="18"/>
     </w:rPr>
   </w:style>
-  <w:style w:type="paragraph" w:styleId="ab">
+  <w:style w:type="paragraph" w:styleId="Footer">
     <w:name w:val="footer"/>
-    <w:basedOn w:val="a"/>
-    <w:link w:val="ac"/>
+    <w:basedOn w:val="Normal"/>
+    <w:link w:val="FooterChar"/>
     <w:uiPriority w:val="99"/>
     <w:unhideWhenUsed/>
     <w:rsid w:val="00F832E1"/>
@@ -39436,10 +39310,10 @@
       <w:szCs w:val="18"/>
     </w:rPr>
   </w:style>
-  <w:style w:type="character" w:customStyle="1" w:styleId="ac">
-    <w:name w:val="页脚 字符"/>
-    <w:basedOn w:val="a1"/>
-    <w:link w:val="ab"/>
+  <w:style w:type="character" w:customStyle="1" w:styleId="FooterChar">
+    <w:name w:val="Footer Char"/>
+    <w:basedOn w:val="DefaultParagraphFont"/>
+    <w:link w:val="Footer"/>
     <w:uiPriority w:val="99"/>
     <w:rsid w:val="00F832E1"/>
     <w:rPr>
@@ -39449,9 +39323,9 @@
       <w:szCs w:val="18"/>
     </w:rPr>
   </w:style>
-  <w:style w:type="character" w:styleId="ad">
+  <w:style w:type="character" w:styleId="Hyperlink">
     <w:name w:val="Hyperlink"/>
-    <w:basedOn w:val="a1"/>
+    <w:basedOn w:val="DefaultParagraphFont"/>
     <w:uiPriority w:val="99"/>
     <w:unhideWhenUsed/>
     <w:rsid w:val="008618B3"/>
@@ -39460,9 +39334,9 @@
       <w:u w:val="single"/>
     </w:rPr>
   </w:style>
-  <w:style w:type="character" w:styleId="ae">
+  <w:style w:type="character" w:styleId="UnresolvedMention">
     <w:name w:val="Unresolved Mention"/>
-    <w:basedOn w:val="a1"/>
+    <w:basedOn w:val="DefaultParagraphFont"/>
     <w:uiPriority w:val="99"/>
     <w:semiHidden/>
     <w:unhideWhenUsed/>
@@ -39472,10 +39346,10 @@
       <w:shd w:val="clear" w:color="auto" w:fill="E1DFDD"/>
     </w:rPr>
   </w:style>
-  <w:style w:type="paragraph" w:styleId="af">
+  <w:style w:type="paragraph" w:styleId="BalloonText">
     <w:name w:val="Balloon Text"/>
-    <w:basedOn w:val="a"/>
-    <w:link w:val="af0"/>
+    <w:basedOn w:val="Normal"/>
+    <w:link w:val="BalloonTextChar"/>
     <w:uiPriority w:val="99"/>
     <w:semiHidden/>
     <w:unhideWhenUsed/>
@@ -39485,10 +39359,10 @@
       <w:szCs w:val="18"/>
     </w:rPr>
   </w:style>
-  <w:style w:type="character" w:customStyle="1" w:styleId="af0">
-    <w:name w:val="批注框文本 字符"/>
-    <w:basedOn w:val="a1"/>
-    <w:link w:val="af"/>
+  <w:style w:type="character" w:customStyle="1" w:styleId="BalloonTextChar">
+    <w:name w:val="Balloon Text Char"/>
+    <w:basedOn w:val="DefaultParagraphFont"/>
+    <w:link w:val="BalloonText"/>
     <w:uiPriority w:val="99"/>
     <w:semiHidden/>
     <w:rsid w:val="00F9007E"/>
@@ -39499,9 +39373,9 @@
       <w:szCs w:val="18"/>
     </w:rPr>
   </w:style>
-  <w:style w:type="character" w:styleId="af1">
+  <w:style w:type="character" w:styleId="CommentReference">
     <w:name w:val="annotation reference"/>
-    <w:basedOn w:val="a1"/>
+    <w:basedOn w:val="DefaultParagraphFont"/>
     <w:uiPriority w:val="99"/>
     <w:semiHidden/>
     <w:unhideWhenUsed/>
@@ -39511,10 +39385,10 @@
       <w:szCs w:val="16"/>
     </w:rPr>
   </w:style>
-  <w:style w:type="paragraph" w:styleId="af2">
+  <w:style w:type="paragraph" w:styleId="CommentText">
     <w:name w:val="annotation text"/>
-    <w:basedOn w:val="a"/>
-    <w:link w:val="af3"/>
+    <w:basedOn w:val="Normal"/>
+    <w:link w:val="CommentTextChar"/>
     <w:uiPriority w:val="99"/>
     <w:semiHidden/>
     <w:unhideWhenUsed/>
@@ -39524,10 +39398,10 @@
       <w:szCs w:val="20"/>
     </w:rPr>
   </w:style>
-  <w:style w:type="character" w:customStyle="1" w:styleId="af3">
-    <w:name w:val="批注文字 字符"/>
-    <w:basedOn w:val="a1"/>
-    <w:link w:val="af2"/>
+  <w:style w:type="character" w:customStyle="1" w:styleId="CommentTextChar">
+    <w:name w:val="Comment Text Char"/>
+    <w:basedOn w:val="DefaultParagraphFont"/>
+    <w:link w:val="CommentText"/>
     <w:uiPriority w:val="99"/>
     <w:semiHidden/>
     <w:rsid w:val="00467929"/>
@@ -39536,11 +39410,11 @@
       <w:kern w:val="2"/>
     </w:rPr>
   </w:style>
-  <w:style w:type="paragraph" w:styleId="af4">
+  <w:style w:type="paragraph" w:styleId="CommentSubject">
     <w:name w:val="annotation subject"/>
-    <w:basedOn w:val="af2"/>
-    <w:next w:val="af2"/>
-    <w:link w:val="af5"/>
+    <w:basedOn w:val="CommentText"/>
+    <w:next w:val="CommentText"/>
+    <w:link w:val="CommentSubjectChar"/>
     <w:uiPriority w:val="99"/>
     <w:semiHidden/>
     <w:unhideWhenUsed/>
@@ -39550,10 +39424,10 @@
       <w:bCs/>
     </w:rPr>
   </w:style>
-  <w:style w:type="character" w:customStyle="1" w:styleId="af5">
-    <w:name w:val="批注主题 字符"/>
-    <w:basedOn w:val="af3"/>
-    <w:link w:val="af4"/>
+  <w:style w:type="character" w:customStyle="1" w:styleId="CommentSubjectChar">
+    <w:name w:val="Comment Subject Char"/>
+    <w:basedOn w:val="CommentTextChar"/>
+    <w:link w:val="CommentSubject"/>
     <w:uiPriority w:val="99"/>
     <w:semiHidden/>
     <w:rsid w:val="00467929"/>
@@ -39564,10 +39438,10 @@
       <w:kern w:val="2"/>
     </w:rPr>
   </w:style>
-  <w:style w:type="character" w:customStyle="1" w:styleId="50">
-    <w:name w:val="标题 5 字符"/>
-    <w:basedOn w:val="a1"/>
-    <w:link w:val="5"/>
+  <w:style w:type="character" w:customStyle="1" w:styleId="Heading5Char">
+    <w:name w:val="Heading 5 Char"/>
+    <w:basedOn w:val="DefaultParagraphFont"/>
+    <w:link w:val="Heading5"/>
     <w:uiPriority w:val="9"/>
     <w:rsid w:val="0048229E"/>
     <w:rPr>
@@ -39579,10 +39453,10 @@
       <w:szCs w:val="28"/>
     </w:rPr>
   </w:style>
-  <w:style w:type="paragraph" w:styleId="a0">
+  <w:style w:type="paragraph" w:styleId="BodyText">
     <w:name w:val="Body Text"/>
-    <w:basedOn w:val="a"/>
-    <w:link w:val="af6"/>
+    <w:basedOn w:val="Normal"/>
+    <w:link w:val="BodyTextChar"/>
     <w:rsid w:val="004C2814"/>
     <w:pPr>
       <w:tabs>
@@ -39597,10 +39471,10 @@
       <w:szCs w:val="20"/>
     </w:rPr>
   </w:style>
-  <w:style w:type="character" w:customStyle="1" w:styleId="af6">
-    <w:name w:val="正文文本 字符"/>
-    <w:basedOn w:val="a1"/>
-    <w:link w:val="a0"/>
+  <w:style w:type="character" w:customStyle="1" w:styleId="BodyTextChar">
+    <w:name w:val="Body Text Char"/>
+    <w:basedOn w:val="DefaultParagraphFont"/>
+    <w:link w:val="BodyText"/>
     <w:rsid w:val="004C2814"/>
     <w:rPr>
       <w:rFonts w:ascii="Times New Roman" w:eastAsia="宋体" w:hAnsi="Times New Roman" w:cs="Times New Roman"/>
@@ -39608,20 +39482,20 @@
       <w:sz w:val="18"/>
     </w:rPr>
   </w:style>
-  <w:style w:type="character" w:customStyle="1" w:styleId="10">
-    <w:name w:val="标题 1 字符"/>
-    <w:basedOn w:val="a1"/>
-    <w:link w:val="1"/>
+  <w:style w:type="character" w:customStyle="1" w:styleId="Heading1Char">
+    <w:name w:val="Heading 1 Char"/>
+    <w:basedOn w:val="DefaultParagraphFont"/>
+    <w:link w:val="Heading1"/>
     <w:rsid w:val="00C5733E"/>
     <w:rPr>
       <w:rFonts w:ascii="Times New Roman" w:eastAsia="黑体" w:hAnsi="Times New Roman" w:cs="Times New Roman"/>
       <w:sz w:val="21"/>
     </w:rPr>
   </w:style>
-  <w:style w:type="character" w:customStyle="1" w:styleId="60">
-    <w:name w:val="标题 6 字符"/>
-    <w:basedOn w:val="a1"/>
-    <w:link w:val="6"/>
+  <w:style w:type="character" w:customStyle="1" w:styleId="Heading6Char">
+    <w:name w:val="Heading 6 Char"/>
+    <w:basedOn w:val="DefaultParagraphFont"/>
+    <w:link w:val="Heading6"/>
     <w:rsid w:val="00C5733E"/>
     <w:rPr>
       <w:rFonts w:ascii="Times New Roman" w:eastAsia="宋体" w:hAnsi="Times New Roman" w:cs="Times New Roman"/>
@@ -39629,10 +39503,10 @@
       <w:sz w:val="18"/>
     </w:rPr>
   </w:style>
-  <w:style w:type="character" w:customStyle="1" w:styleId="70">
-    <w:name w:val="标题 7 字符"/>
-    <w:basedOn w:val="a1"/>
-    <w:link w:val="7"/>
+  <w:style w:type="character" w:customStyle="1" w:styleId="Heading7Char">
+    <w:name w:val="Heading 7 Char"/>
+    <w:basedOn w:val="DefaultParagraphFont"/>
+    <w:link w:val="Heading7"/>
     <w:rsid w:val="00C5733E"/>
     <w:rPr>
       <w:rFonts w:ascii="Times New Roman" w:eastAsia="宋体" w:hAnsi="Times New Roman" w:cs="Times New Roman"/>
@@ -39641,10 +39515,10 @@
       <w:sz w:val="24"/>
     </w:rPr>
   </w:style>
-  <w:style w:type="character" w:customStyle="1" w:styleId="80">
-    <w:name w:val="标题 8 字符"/>
-    <w:basedOn w:val="a1"/>
-    <w:link w:val="8"/>
+  <w:style w:type="character" w:customStyle="1" w:styleId="Heading8Char">
+    <w:name w:val="Heading 8 Char"/>
+    <w:basedOn w:val="DefaultParagraphFont"/>
+    <w:link w:val="Heading8"/>
     <w:rsid w:val="00C5733E"/>
     <w:rPr>
       <w:rFonts w:ascii="Arial" w:eastAsia="黑体" w:hAnsi="Arial" w:cs="Times New Roman"/>
@@ -39652,10 +39526,10 @@
       <w:sz w:val="24"/>
     </w:rPr>
   </w:style>
-  <w:style w:type="character" w:customStyle="1" w:styleId="90">
-    <w:name w:val="标题 9 字符"/>
-    <w:basedOn w:val="a1"/>
-    <w:link w:val="9"/>
+  <w:style w:type="character" w:customStyle="1" w:styleId="Heading9Char">
+    <w:name w:val="Heading 9 Char"/>
+    <w:basedOn w:val="DefaultParagraphFont"/>
+    <w:link w:val="Heading9"/>
     <w:rsid w:val="00C5733E"/>
     <w:rPr>
       <w:rFonts w:ascii="Arial" w:eastAsia="黑体" w:hAnsi="Arial" w:cs="Times New Roman"/>
@@ -39665,7 +39539,7 @@
   </w:style>
   <w:style w:type="paragraph" w:customStyle="1" w:styleId="Textof">
     <w:name w:val="Text of 中文参考文献"/>
-    <w:basedOn w:val="a"/>
+    <w:basedOn w:val="Normal"/>
     <w:rsid w:val="00C5733E"/>
     <w:pPr>
       <w:widowControl/>
@@ -39962,7 +39836,7 @@
 </file>
 
 <file path=customXml/itemProps2.xml><?xml version="1.0" encoding="utf-8"?>
-<ds:datastoreItem xmlns:ds="http://schemas.openxmlformats.org/officeDocument/2006/customXml" ds:itemID="{E8F8E4C7-12B9-6846-8520-673B7E127CB9}">
+<ds:datastoreItem xmlns:ds="http://schemas.openxmlformats.org/officeDocument/2006/customXml" ds:itemID="{3DF49EA3-C2A5-4BBD-B914-95F70687EC0C}">
   <ds:schemaRefs>
     <ds:schemaRef ds:uri="http://schemas.openxmlformats.org/officeDocument/2006/bibliography"/>
   </ds:schemaRefs>

</xml_diff>